<commit_message>
Update CS104.1 Project Report - Ian Teves.docx
</commit_message>
<xml_diff>
--- a/CS104.1 Project Report - Ian Teves.docx
+++ b/CS104.1 Project Report - Ian Teves.docx
@@ -289,7 +289,7 @@
           <w:r>
             <w:fldChar w:fldCharType="separate"/>
           </w:r>
-          <w:hyperlink w:anchor="_Toc109866481" w:history="1">
+          <w:hyperlink w:anchor="_Toc110339561" w:history="1">
             <w:r>
               <w:rPr>
                 <w:rStyle w:val="Hyperlink"/>
@@ -316,7 +316,7 @@
                 <w:noProof/>
                 <w:webHidden/>
               </w:rPr>
-              <w:instrText xml:space="preserve"> PAGEREF _Toc109866481 \h </w:instrText>
+              <w:instrText xml:space="preserve"> PAGEREF _Toc110339561 \h </w:instrText>
             </w:r>
             <w:r>
               <w:rPr>
@@ -358,7 +358,7 @@
               <w:lang w:eastAsia="en-NZ"/>
             </w:rPr>
           </w:pPr>
-          <w:hyperlink w:anchor="_Toc109866482" w:history="1">
+          <w:hyperlink w:anchor="_Toc110339562" w:history="1">
             <w:r>
               <w:rPr>
                 <w:rStyle w:val="Hyperlink"/>
@@ -385,7 +385,7 @@
                 <w:noProof/>
                 <w:webHidden/>
               </w:rPr>
-              <w:instrText xml:space="preserve"> PAGEREF _Toc109866482 \h </w:instrText>
+              <w:instrText xml:space="preserve"> PAGEREF _Toc110339562 \h </w:instrText>
             </w:r>
             <w:r>
               <w:rPr>
@@ -427,7 +427,7 @@
               <w:lang w:eastAsia="en-NZ"/>
             </w:rPr>
           </w:pPr>
-          <w:hyperlink w:anchor="_Toc109866483" w:history="1">
+          <w:hyperlink w:anchor="_Toc110339563" w:history="1">
             <w:r>
               <w:rPr>
                 <w:rStyle w:val="Hyperlink"/>
@@ -454,7 +454,7 @@
                 <w:noProof/>
                 <w:webHidden/>
               </w:rPr>
-              <w:instrText xml:space="preserve"> PAGEREF _Toc109866483 \h </w:instrText>
+              <w:instrText xml:space="preserve"> PAGEREF _Toc110339563 \h </w:instrText>
             </w:r>
             <w:r>
               <w:rPr>
@@ -496,7 +496,7 @@
               <w:lang w:eastAsia="en-NZ"/>
             </w:rPr>
           </w:pPr>
-          <w:hyperlink w:anchor="_Toc109866484" w:history="1">
+          <w:hyperlink w:anchor="_Toc110339564" w:history="1">
             <w:r>
               <w:rPr>
                 <w:rStyle w:val="Hyperlink"/>
@@ -523,7 +523,7 @@
                 <w:noProof/>
                 <w:webHidden/>
               </w:rPr>
-              <w:instrText xml:space="preserve"> PAGEREF _Toc109866484 \h </w:instrText>
+              <w:instrText xml:space="preserve"> PAGEREF _Toc110339564 \h </w:instrText>
             </w:r>
             <w:r>
               <w:rPr>
@@ -565,7 +565,7 @@
               <w:lang w:eastAsia="en-NZ"/>
             </w:rPr>
           </w:pPr>
-          <w:hyperlink w:anchor="_Toc109866485" w:history="1">
+          <w:hyperlink w:anchor="_Toc110339565" w:history="1">
             <w:r>
               <w:rPr>
                 <w:rStyle w:val="Hyperlink"/>
@@ -592,7 +592,7 @@
                 <w:noProof/>
                 <w:webHidden/>
               </w:rPr>
-              <w:instrText xml:space="preserve"> PAGEREF _Toc109866485 \h </w:instrText>
+              <w:instrText xml:space="preserve"> PAGEREF _Toc110339565 \h </w:instrText>
             </w:r>
             <w:r>
               <w:rPr>
@@ -634,7 +634,7 @@
               <w:lang w:eastAsia="en-NZ"/>
             </w:rPr>
           </w:pPr>
-          <w:hyperlink w:anchor="_Toc109866486" w:history="1">
+          <w:hyperlink w:anchor="_Toc110339566" w:history="1">
             <w:r>
               <w:rPr>
                 <w:rStyle w:val="Hyperlink"/>
@@ -661,7 +661,7 @@
                 <w:noProof/>
                 <w:webHidden/>
               </w:rPr>
-              <w:instrText xml:space="preserve"> PAGEREF _Toc109866486 \h </w:instrText>
+              <w:instrText xml:space="preserve"> PAGEREF _Toc110339566 \h </w:instrText>
             </w:r>
             <w:r>
               <w:rPr>
@@ -703,7 +703,7 @@
               <w:lang w:eastAsia="en-NZ"/>
             </w:rPr>
           </w:pPr>
-          <w:hyperlink w:anchor="_Toc109866487" w:history="1">
+          <w:hyperlink w:anchor="_Toc110339567" w:history="1">
             <w:r>
               <w:rPr>
                 <w:rStyle w:val="Hyperlink"/>
@@ -730,7 +730,7 @@
                 <w:noProof/>
                 <w:webHidden/>
               </w:rPr>
-              <w:instrText xml:space="preserve"> PAGEREF _Toc109866487 \h </w:instrText>
+              <w:instrText xml:space="preserve"> PAGEREF _Toc110339567 \h </w:instrText>
             </w:r>
             <w:r>
               <w:rPr>
@@ -772,7 +772,7 @@
               <w:lang w:eastAsia="en-NZ"/>
             </w:rPr>
           </w:pPr>
-          <w:hyperlink w:anchor="_Toc109866488" w:history="1">
+          <w:hyperlink w:anchor="_Toc110339568" w:history="1">
             <w:r>
               <w:rPr>
                 <w:rStyle w:val="Hyperlink"/>
@@ -799,7 +799,7 @@
                 <w:noProof/>
                 <w:webHidden/>
               </w:rPr>
-              <w:instrText xml:space="preserve"> PAGEREF _Toc109866488 \h </w:instrText>
+              <w:instrText xml:space="preserve"> PAGEREF _Toc110339568 \h </w:instrText>
             </w:r>
             <w:r>
               <w:rPr>
@@ -841,7 +841,7 @@
               <w:lang w:eastAsia="en-NZ"/>
             </w:rPr>
           </w:pPr>
-          <w:hyperlink w:anchor="_Toc109866489" w:history="1">
+          <w:hyperlink w:anchor="_Toc110339569" w:history="1">
             <w:r>
               <w:rPr>
                 <w:rStyle w:val="Hyperlink"/>
@@ -868,7 +868,7 @@
                 <w:noProof/>
                 <w:webHidden/>
               </w:rPr>
-              <w:instrText xml:space="preserve"> PAGEREF _Toc109866489 \h </w:instrText>
+              <w:instrText xml:space="preserve"> PAGEREF _Toc110339569 \h </w:instrText>
             </w:r>
             <w:r>
               <w:rPr>
@@ -910,7 +910,7 @@
               <w:lang w:eastAsia="en-NZ"/>
             </w:rPr>
           </w:pPr>
-          <w:hyperlink w:anchor="_Toc109866490" w:history="1">
+          <w:hyperlink w:anchor="_Toc110339570" w:history="1">
             <w:r>
               <w:rPr>
                 <w:rStyle w:val="Hyperlink"/>
@@ -937,7 +937,7 @@
                 <w:noProof/>
                 <w:webHidden/>
               </w:rPr>
-              <w:instrText xml:space="preserve"> PAGEREF _Toc109866490 \h </w:instrText>
+              <w:instrText xml:space="preserve"> PAGEREF _Toc110339570 \h </w:instrText>
             </w:r>
             <w:r>
               <w:rPr>
@@ -979,7 +979,7 @@
               <w:lang w:eastAsia="en-NZ"/>
             </w:rPr>
           </w:pPr>
-          <w:hyperlink w:anchor="_Toc109866491" w:history="1">
+          <w:hyperlink w:anchor="_Toc110339571" w:history="1">
             <w:r>
               <w:rPr>
                 <w:rStyle w:val="Hyperlink"/>
@@ -1006,7 +1006,7 @@
                 <w:noProof/>
                 <w:webHidden/>
               </w:rPr>
-              <w:instrText xml:space="preserve"> PAGEREF _Toc109866491 \h </w:instrText>
+              <w:instrText xml:space="preserve"> PAGEREF _Toc110339571 \h </w:instrText>
             </w:r>
             <w:r>
               <w:rPr>
@@ -1048,7 +1048,7 @@
               <w:lang w:eastAsia="en-NZ"/>
             </w:rPr>
           </w:pPr>
-          <w:hyperlink w:anchor="_Toc109866492" w:history="1">
+          <w:hyperlink w:anchor="_Toc110339572" w:history="1">
             <w:r>
               <w:rPr>
                 <w:rStyle w:val="Hyperlink"/>
@@ -1075,7 +1075,7 @@
                 <w:noProof/>
                 <w:webHidden/>
               </w:rPr>
-              <w:instrText xml:space="preserve"> PAGEREF _Toc109866492 \h </w:instrText>
+              <w:instrText xml:space="preserve"> PAGEREF _Toc110339572 \h </w:instrText>
             </w:r>
             <w:r>
               <w:rPr>
@@ -1117,7 +1117,7 @@
               <w:lang w:eastAsia="en-NZ"/>
             </w:rPr>
           </w:pPr>
-          <w:hyperlink w:anchor="_Toc109866493" w:history="1">
+          <w:hyperlink w:anchor="_Toc110339573" w:history="1">
             <w:r>
               <w:rPr>
                 <w:rStyle w:val="Hyperlink"/>
@@ -1144,7 +1144,7 @@
                 <w:noProof/>
                 <w:webHidden/>
               </w:rPr>
-              <w:instrText xml:space="preserve"> PAGEREF _Toc109866493 \h </w:instrText>
+              <w:instrText xml:space="preserve"> PAGEREF _Toc110339573 \h </w:instrText>
             </w:r>
             <w:r>
               <w:rPr>
@@ -1186,7 +1186,7 @@
               <w:lang w:eastAsia="en-NZ"/>
             </w:rPr>
           </w:pPr>
-          <w:hyperlink w:anchor="_Toc109866494" w:history="1">
+          <w:hyperlink w:anchor="_Toc110339574" w:history="1">
             <w:r>
               <w:rPr>
                 <w:rStyle w:val="Hyperlink"/>
@@ -1213,7 +1213,7 @@
                 <w:noProof/>
                 <w:webHidden/>
               </w:rPr>
-              <w:instrText xml:space="preserve"> PAGEREF _Toc109866494 \h </w:instrText>
+              <w:instrText xml:space="preserve"> PAGEREF _Toc110339574 \h </w:instrText>
             </w:r>
             <w:r>
               <w:rPr>
@@ -1255,7 +1255,7 @@
               <w:lang w:eastAsia="en-NZ"/>
             </w:rPr>
           </w:pPr>
-          <w:hyperlink w:anchor="_Toc109866495" w:history="1">
+          <w:hyperlink w:anchor="_Toc110339575" w:history="1">
             <w:r>
               <w:rPr>
                 <w:rStyle w:val="Hyperlink"/>
@@ -1282,7 +1282,7 @@
                 <w:noProof/>
                 <w:webHidden/>
               </w:rPr>
-              <w:instrText xml:space="preserve"> PAGEREF _Toc109866495 \h </w:instrText>
+              <w:instrText xml:space="preserve"> PAGEREF _Toc110339575 \h </w:instrText>
             </w:r>
             <w:r>
               <w:rPr>
@@ -1302,7 +1302,7 @@
                 <w:noProof/>
                 <w:webHidden/>
               </w:rPr>
-              <w:t>10</w:t>
+              <w:t>11</w:t>
             </w:r>
             <w:r>
               <w:rPr>
@@ -1324,7 +1324,7 @@
               <w:lang w:eastAsia="en-NZ"/>
             </w:rPr>
           </w:pPr>
-          <w:hyperlink w:anchor="_Toc109866496" w:history="1">
+          <w:hyperlink w:anchor="_Toc110339576" w:history="1">
             <w:r>
               <w:rPr>
                 <w:rStyle w:val="Hyperlink"/>
@@ -1351,7 +1351,7 @@
                 <w:noProof/>
                 <w:webHidden/>
               </w:rPr>
-              <w:instrText xml:space="preserve"> PAGEREF _Toc109866496 \h </w:instrText>
+              <w:instrText xml:space="preserve"> PAGEREF _Toc110339576 \h </w:instrText>
             </w:r>
             <w:r>
               <w:rPr>
@@ -1371,7 +1371,7 @@
                 <w:noProof/>
                 <w:webHidden/>
               </w:rPr>
-              <w:t>11</w:t>
+              <w:t>12</w:t>
             </w:r>
             <w:r>
               <w:rPr>
@@ -1393,7 +1393,7 @@
               <w:lang w:eastAsia="en-NZ"/>
             </w:rPr>
           </w:pPr>
-          <w:hyperlink w:anchor="_Toc109866497" w:history="1">
+          <w:hyperlink w:anchor="_Toc110339577" w:history="1">
             <w:r>
               <w:rPr>
                 <w:rStyle w:val="Hyperlink"/>
@@ -1420,7 +1420,7 @@
                 <w:noProof/>
                 <w:webHidden/>
               </w:rPr>
-              <w:instrText xml:space="preserve"> PAGEREF _Toc109866497 \h </w:instrText>
+              <w:instrText xml:space="preserve"> PAGEREF _Toc110339577 \h </w:instrText>
             </w:r>
             <w:r>
               <w:rPr>
@@ -1440,7 +1440,7 @@
                 <w:noProof/>
                 <w:webHidden/>
               </w:rPr>
-              <w:t>11</w:t>
+              <w:t>12</w:t>
             </w:r>
             <w:r>
               <w:rPr>
@@ -1462,7 +1462,7 @@
               <w:lang w:eastAsia="en-NZ"/>
             </w:rPr>
           </w:pPr>
-          <w:hyperlink w:anchor="_Toc109866498" w:history="1">
+          <w:hyperlink w:anchor="_Toc110339578" w:history="1">
             <w:r>
               <w:rPr>
                 <w:rStyle w:val="Hyperlink"/>
@@ -1489,7 +1489,7 @@
                 <w:noProof/>
                 <w:webHidden/>
               </w:rPr>
-              <w:instrText xml:space="preserve"> PAGEREF _Toc109866498 \h </w:instrText>
+              <w:instrText xml:space="preserve"> PAGEREF _Toc110339578 \h </w:instrText>
             </w:r>
             <w:r>
               <w:rPr>
@@ -1509,7 +1509,7 @@
                 <w:noProof/>
                 <w:webHidden/>
               </w:rPr>
-              <w:t>11</w:t>
+              <w:t>12</w:t>
             </w:r>
             <w:r>
               <w:rPr>
@@ -1531,7 +1531,7 @@
               <w:lang w:eastAsia="en-NZ"/>
             </w:rPr>
           </w:pPr>
-          <w:hyperlink w:anchor="_Toc109866499" w:history="1">
+          <w:hyperlink w:anchor="_Toc110339579" w:history="1">
             <w:r>
               <w:rPr>
                 <w:rStyle w:val="Hyperlink"/>
@@ -1558,7 +1558,7 @@
                 <w:noProof/>
                 <w:webHidden/>
               </w:rPr>
-              <w:instrText xml:space="preserve"> PAGEREF _Toc109866499 \h </w:instrText>
+              <w:instrText xml:space="preserve"> PAGEREF _Toc110339579 \h </w:instrText>
             </w:r>
             <w:r>
               <w:rPr>
@@ -1578,7 +1578,7 @@
                 <w:noProof/>
                 <w:webHidden/>
               </w:rPr>
-              <w:t>11</w:t>
+              <w:t>12</w:t>
             </w:r>
             <w:r>
               <w:rPr>
@@ -1600,7 +1600,7 @@
               <w:lang w:eastAsia="en-NZ"/>
             </w:rPr>
           </w:pPr>
-          <w:hyperlink w:anchor="_Toc109866500" w:history="1">
+          <w:hyperlink w:anchor="_Toc110339580" w:history="1">
             <w:r>
               <w:rPr>
                 <w:rStyle w:val="Hyperlink"/>
@@ -1627,7 +1627,7 @@
                 <w:noProof/>
                 <w:webHidden/>
               </w:rPr>
-              <w:instrText xml:space="preserve"> PAGEREF _Toc109866500 \h </w:instrText>
+              <w:instrText xml:space="preserve"> PAGEREF _Toc110339580 \h </w:instrText>
             </w:r>
             <w:r>
               <w:rPr>
@@ -1647,7 +1647,7 @@
                 <w:noProof/>
                 <w:webHidden/>
               </w:rPr>
-              <w:t>11</w:t>
+              <w:t>12</w:t>
             </w:r>
             <w:r>
               <w:rPr>
@@ -1669,7 +1669,7 @@
               <w:lang w:eastAsia="en-NZ"/>
             </w:rPr>
           </w:pPr>
-          <w:hyperlink w:anchor="_Toc109866501" w:history="1">
+          <w:hyperlink w:anchor="_Toc110339581" w:history="1">
             <w:r>
               <w:rPr>
                 <w:rStyle w:val="Hyperlink"/>
@@ -1696,7 +1696,7 @@
                 <w:noProof/>
                 <w:webHidden/>
               </w:rPr>
-              <w:instrText xml:space="preserve"> PAGEREF _Toc109866501 \h </w:instrText>
+              <w:instrText xml:space="preserve"> PAGEREF _Toc110339581 \h </w:instrText>
             </w:r>
             <w:r>
               <w:rPr>
@@ -1716,7 +1716,7 @@
                 <w:noProof/>
                 <w:webHidden/>
               </w:rPr>
-              <w:t>12</w:t>
+              <w:t>13</w:t>
             </w:r>
             <w:r>
               <w:rPr>
@@ -1738,7 +1738,7 @@
               <w:lang w:eastAsia="en-NZ"/>
             </w:rPr>
           </w:pPr>
-          <w:hyperlink w:anchor="_Toc109866502" w:history="1">
+          <w:hyperlink w:anchor="_Toc110339582" w:history="1">
             <w:r>
               <w:rPr>
                 <w:rStyle w:val="Hyperlink"/>
@@ -1765,7 +1765,7 @@
                 <w:noProof/>
                 <w:webHidden/>
               </w:rPr>
-              <w:instrText xml:space="preserve"> PAGEREF _Toc109866502 \h </w:instrText>
+              <w:instrText xml:space="preserve"> PAGEREF _Toc110339582 \h </w:instrText>
             </w:r>
             <w:r>
               <w:rPr>
@@ -1785,7 +1785,7 @@
                 <w:noProof/>
                 <w:webHidden/>
               </w:rPr>
-              <w:t>12</w:t>
+              <w:t>13</w:t>
             </w:r>
             <w:r>
               <w:rPr>
@@ -1807,7 +1807,7 @@
               <w:lang w:eastAsia="en-NZ"/>
             </w:rPr>
           </w:pPr>
-          <w:hyperlink w:anchor="_Toc109866503" w:history="1">
+          <w:hyperlink w:anchor="_Toc110339583" w:history="1">
             <w:r>
               <w:rPr>
                 <w:rStyle w:val="Hyperlink"/>
@@ -1834,7 +1834,7 @@
                 <w:noProof/>
                 <w:webHidden/>
               </w:rPr>
-              <w:instrText xml:space="preserve"> PAGEREF _Toc109866503 \h </w:instrText>
+              <w:instrText xml:space="preserve"> PAGEREF _Toc110339583 \h </w:instrText>
             </w:r>
             <w:r>
               <w:rPr>
@@ -1854,7 +1854,7 @@
                 <w:noProof/>
                 <w:webHidden/>
               </w:rPr>
-              <w:t>13</w:t>
+              <w:t>14</w:t>
             </w:r>
             <w:r>
               <w:rPr>
@@ -1957,7 +1957,7 @@
       <w:pPr>
         <w:pStyle w:val="Heading1"/>
       </w:pPr>
-      <w:bookmarkStart w:id="0" w:name="_Toc109866481"/>
+      <w:bookmarkStart w:id="0" w:name="_Toc110339561"/>
       <w:r>
         <w:t>Introduction</w:t>
       </w:r>
@@ -1986,7 +1986,7 @@
       <w:pPr>
         <w:pStyle w:val="Heading2"/>
       </w:pPr>
-      <w:bookmarkStart w:id="1" w:name="_Toc109866482"/>
+      <w:bookmarkStart w:id="1" w:name="_Toc110339562"/>
       <w:r>
         <w:t>Project Strategy</w:t>
       </w:r>
@@ -2002,7 +2002,7 @@
       <w:pPr>
         <w:pStyle w:val="Heading3"/>
       </w:pPr>
-      <w:bookmarkStart w:id="2" w:name="_Toc109866483"/>
+      <w:bookmarkStart w:id="2" w:name="_Toc110339563"/>
       <w:r>
         <w:t>Values</w:t>
       </w:r>
@@ -2287,7 +2287,7 @@
       <w:pPr>
         <w:pStyle w:val="Heading3"/>
       </w:pPr>
-      <w:bookmarkStart w:id="3" w:name="_Toc109866484"/>
+      <w:bookmarkStart w:id="3" w:name="_Toc110339564"/>
       <w:r>
         <w:t>Ways to track progress</w:t>
       </w:r>
@@ -2584,7 +2584,7 @@
       <w:pPr>
         <w:pStyle w:val="Heading1"/>
       </w:pPr>
-      <w:bookmarkStart w:id="4" w:name="_Toc109866485"/>
+      <w:bookmarkStart w:id="4" w:name="_Toc110339565"/>
       <w:r>
         <w:t>UX Research</w:t>
       </w:r>
@@ -2595,7 +2595,7 @@
       <w:pPr>
         <w:pStyle w:val="Heading2"/>
       </w:pPr>
-      <w:bookmarkStart w:id="5" w:name="_Toc109866486"/>
+      <w:bookmarkStart w:id="5" w:name="_Toc110339566"/>
       <w:r>
         <w:t>Introduction</w:t>
       </w:r>
@@ -2610,7 +2610,7 @@
       <w:pPr>
         <w:pStyle w:val="Heading3"/>
       </w:pPr>
-      <w:bookmarkStart w:id="6" w:name="_Toc109866487"/>
+      <w:bookmarkStart w:id="6" w:name="_Toc110339567"/>
       <w:r>
         <w:t>Key Objectives</w:t>
       </w:r>
@@ -2681,7 +2681,7 @@
       <w:pPr>
         <w:pStyle w:val="Heading3"/>
       </w:pPr>
-      <w:bookmarkStart w:id="7" w:name="_Toc109866488"/>
+      <w:bookmarkStart w:id="7" w:name="_Toc110339568"/>
       <w:r>
         <w:t>Hypothetical Scenario</w:t>
       </w:r>
@@ -2714,7 +2714,7 @@
       <w:pPr>
         <w:pStyle w:val="Heading2"/>
       </w:pPr>
-      <w:bookmarkStart w:id="8" w:name="_Toc109866489"/>
+      <w:bookmarkStart w:id="8" w:name="_Toc110339569"/>
       <w:r>
         <w:t>Objective and Strategy</w:t>
       </w:r>
@@ -2724,7 +2724,7 @@
       <w:pPr>
         <w:pStyle w:val="Heading3"/>
       </w:pPr>
-      <w:bookmarkStart w:id="9" w:name="_Toc109866490"/>
+      <w:bookmarkStart w:id="9" w:name="_Toc110339570"/>
       <w:r>
         <w:t xml:space="preserve">Who is </w:t>
       </w:r>
@@ -2907,7 +2907,13 @@
       </w:r>
       <w:r>
         <w:br/>
-        <w:t xml:space="preserve">Attract target audience of company with features they enjoy to lead to a successful remaster of “Slender: The Arrival” and bring profit and attention to the company. </w:t>
+        <w:t xml:space="preserve">Attract target audience of company with features they enjoy </w:t>
+      </w:r>
+      <w:r>
+        <w:t>leading</w:t>
+      </w:r>
+      <w:r>
+        <w:t xml:space="preserve"> to a successful remaster of “Slender: The Arrival” and bring profit and attention to the company. </w:t>
       </w:r>
     </w:p>
     <w:p/>
@@ -2915,7 +2921,7 @@
       <w:pPr>
         <w:pStyle w:val="Heading3"/>
       </w:pPr>
-      <w:bookmarkStart w:id="10" w:name="_Toc109866491"/>
+      <w:bookmarkStart w:id="10" w:name="_Toc110339571"/>
       <w:r>
         <w:t>Target Audience Needs</w:t>
       </w:r>
@@ -3039,7 +3045,7 @@
       <w:pPr>
         <w:pStyle w:val="Heading3"/>
       </w:pPr>
-      <w:bookmarkStart w:id="11" w:name="_Toc109866492"/>
+      <w:bookmarkStart w:id="11" w:name="_Toc110339572"/>
       <w:r>
         <w:t>User Needs</w:t>
       </w:r>
@@ -3154,6 +3160,7 @@
           <w:numId w:val="2"/>
         </w:numPr>
       </w:pPr>
+      <w:bookmarkStart w:id="12" w:name="_Hlk110340004"/>
       <w:r>
         <w:t>Good Explicit Interactivity by making…</w:t>
       </w:r>
@@ -3194,16 +3201,32 @@
         <w:t>Good Meta-Interactivity by following / adding onto the already built fan base of Slender Man by including notes and hints in the game</w:t>
       </w:r>
     </w:p>
+    <w:bookmarkEnd w:id="12"/>
     <w:p/>
     <w:p>
       <w:pPr>
+        <w:rPr>
+          <w:rFonts w:asciiTheme="majorHAnsi" w:eastAsiaTheme="majorEastAsia" w:hAnsiTheme="majorHAnsi" w:cstheme="majorBidi"/>
+          <w:b/>
+          <w:color w:val="6E6E6E" w:themeColor="accent1" w:themeShade="80"/>
+          <w:sz w:val="24"/>
+          <w:szCs w:val="28"/>
+        </w:rPr>
+      </w:pPr>
+      <w:bookmarkStart w:id="13" w:name="_Toc110339573"/>
+      <w:r>
+        <w:br w:type="page"/>
+      </w:r>
+    </w:p>
+    <w:p>
+      <w:pPr>
         <w:pStyle w:val="Heading3"/>
       </w:pPr>
-      <w:bookmarkStart w:id="12" w:name="_Toc109866493"/>
-      <w:r>
+      <w:r>
+        <w:lastRenderedPageBreak/>
         <w:t>Slender: The Arrival Research</w:t>
       </w:r>
-      <w:bookmarkEnd w:id="12"/>
+      <w:bookmarkEnd w:id="13"/>
     </w:p>
     <w:p>
       <w:r>
@@ -3216,7 +3239,6 @@
         <w:rPr>
           <w:noProof/>
         </w:rPr>
-        <w:lastRenderedPageBreak/>
         <w:drawing>
           <wp:anchor distT="0" distB="0" distL="114300" distR="114300" simplePos="0" relativeHeight="251659264" behindDoc="0" locked="0" layoutInCell="1" allowOverlap="1" wp14:anchorId="1F308017" wp14:editId="739F1E9C">
             <wp:simplePos x="0" y="0"/>
@@ -3563,6 +3585,7 @@
         </w:numPr>
       </w:pPr>
       <w:r>
+        <w:lastRenderedPageBreak/>
         <w:t>Having a stamina bar or indication through vision blurring or player breathing to increase realism and immersion</w:t>
       </w:r>
     </w:p>
@@ -3581,156 +3604,341 @@
         </w:numPr>
       </w:pPr>
       <w:r>
+        <w:t xml:space="preserve">The </w:t>
+      </w:r>
+      <w:r>
+        <w:t>highly</w:t>
+      </w:r>
+      <w:r>
+        <w:t xml:space="preserve"> sensitive controls causing nausea will decrease the audience which the game can be marketed to</w:t>
+      </w:r>
+    </w:p>
+    <w:p>
+      <w:pPr>
+        <w:pStyle w:val="ListParagraph"/>
+        <w:numPr>
+          <w:ilvl w:val="0"/>
+          <w:numId w:val="2"/>
+        </w:numPr>
+      </w:pPr>
+      <w:r>
+        <w:t xml:space="preserve">It relies on the </w:t>
+      </w:r>
+      <w:r>
+        <w:t>user knowledge</w:t>
+      </w:r>
+      <w:r>
+        <w:t xml:space="preserve"> that </w:t>
+      </w:r>
+      <w:r>
+        <w:t>they understand how to use a</w:t>
+      </w:r>
+      <w:r>
+        <w:t xml:space="preserve"> joystick and ho</w:t>
+      </w:r>
+      <w:r>
+        <w:t>w</w:t>
+      </w:r>
+      <w:r>
+        <w:t xml:space="preserve"> to move </w:t>
+      </w:r>
+      <w:r>
+        <w:t xml:space="preserve">and look </w:t>
+      </w:r>
+      <w:r>
+        <w:t>around in a mobile game</w:t>
+      </w:r>
+    </w:p>
+    <w:p>
+      <w:pPr>
+        <w:pStyle w:val="ListParagraph"/>
+        <w:numPr>
+          <w:ilvl w:val="0"/>
+          <w:numId w:val="2"/>
+        </w:numPr>
+      </w:pPr>
+      <w:r>
+        <w:t>The high graphics demand for good an immersive gameplay is demanding and may not be met by outdated phones decreasing audience market</w:t>
+      </w:r>
+    </w:p>
+    <w:p/>
+    <w:p>
+      <w:pPr>
+        <w:pStyle w:val="Heading3"/>
+      </w:pPr>
+      <w:bookmarkStart w:id="14" w:name="_Toc110339574"/>
+      <w:r>
+        <w:t>Competitor Analysis</w:t>
+      </w:r>
+      <w:bookmarkEnd w:id="14"/>
+    </w:p>
+    <w:p>
+      <w:r>
+        <w:t xml:space="preserve">To Successfully Understand the requirements to achieve a successful launch of the game in the mobile game market, I will be testing modern day horror games in the mobile market to identify the strengths, weaknesses, </w:t>
+      </w:r>
+      <w:r>
+        <w:t>opportunities,</w:t>
+      </w:r>
+      <w:r>
+        <w:t xml:space="preserve"> and threats horror games faces in the present market.</w:t>
+      </w:r>
+    </w:p>
+    <w:p/>
+    <w:p>
+      <w:pPr>
+        <w:pStyle w:val="Heading4"/>
+      </w:pPr>
+      <w:r>
+        <w:t>Distraint: Pocket Pixel Horror</w:t>
+      </w:r>
+    </w:p>
+    <w:p>
+      <w:r>
+        <w:t>Strengths</w:t>
+      </w:r>
+    </w:p>
+    <w:p>
+      <w:pPr>
+        <w:pStyle w:val="ListParagraph"/>
+        <w:numPr>
+          <w:ilvl w:val="0"/>
+          <w:numId w:val="2"/>
+        </w:numPr>
+      </w:pPr>
+      <w:r>
+        <w:t>Stylized Art / Graphics appealing to the horror genre which suits its story and narrative immersing the player in the gameplay</w:t>
+      </w:r>
+    </w:p>
+    <w:p>
+      <w:pPr>
+        <w:pStyle w:val="ListParagraph"/>
+        <w:numPr>
+          <w:ilvl w:val="0"/>
+          <w:numId w:val="2"/>
+        </w:numPr>
+      </w:pPr>
+      <w:r>
+        <w:t>Good music to immerse player into the story</w:t>
+      </w:r>
+    </w:p>
+    <w:p>
+      <w:pPr>
+        <w:pStyle w:val="ListParagraph"/>
+        <w:numPr>
+          <w:ilvl w:val="0"/>
+          <w:numId w:val="2"/>
+        </w:numPr>
+      </w:pPr>
+      <w:r>
+        <w:t>Atmospheric Filters are used effectively to create immersion in the story of the game, giving emotions of fear and discomfort to the user</w:t>
+      </w:r>
+    </w:p>
+    <w:p>
+      <w:pPr>
+        <w:pStyle w:val="ListParagraph"/>
+        <w:numPr>
+          <w:ilvl w:val="0"/>
+          <w:numId w:val="2"/>
+        </w:numPr>
+      </w:pPr>
+      <w:r>
+        <w:t>Good gameplay and control</w:t>
+      </w:r>
+      <w:r>
+        <w:t>s with a linear narrative to indicate objectives via story</w:t>
+      </w:r>
+      <w:r>
+        <w:t xml:space="preserve"> </w:t>
+      </w:r>
+    </w:p>
+    <w:p>
+      <w:r>
+        <w:t>Weaknesses</w:t>
+      </w:r>
+    </w:p>
+    <w:p>
+      <w:pPr>
+        <w:pStyle w:val="ListParagraph"/>
+        <w:numPr>
+          <w:ilvl w:val="0"/>
+          <w:numId w:val="2"/>
+        </w:numPr>
+      </w:pPr>
+      <w:r>
+        <w:t>Controls are not well suited for mobile</w:t>
+      </w:r>
+    </w:p>
+    <w:p>
+      <w:pPr>
+        <w:pStyle w:val="ListParagraph"/>
+        <w:numPr>
+          <w:ilvl w:val="0"/>
+          <w:numId w:val="2"/>
+        </w:numPr>
+      </w:pPr>
+      <w:r>
+        <w:t xml:space="preserve">User Interface is bad due to the use of letters for buttons of menu, </w:t>
+      </w:r>
+      <w:r>
+        <w:t>inventory,</w:t>
+      </w:r>
+      <w:r>
+        <w:t xml:space="preserve"> and action as “A, B and C”</w:t>
+      </w:r>
+    </w:p>
+    <w:p>
+      <w:pPr>
+        <w:pStyle w:val="ListParagraph"/>
+        <w:numPr>
+          <w:ilvl w:val="0"/>
+          <w:numId w:val="2"/>
+        </w:numPr>
+      </w:pPr>
+      <w:r>
+        <w:t>Buttons take over half of the screen taking immersion away from the game</w:t>
+      </w:r>
+    </w:p>
+    <w:p>
+      <w:pPr>
+        <w:pStyle w:val="ListParagraph"/>
+        <w:numPr>
+          <w:ilvl w:val="0"/>
+          <w:numId w:val="2"/>
+        </w:numPr>
+      </w:pPr>
+      <w:r>
+        <w:t xml:space="preserve">Game screen is incorrectly proportioned making the game </w:t>
+      </w:r>
+      <w:r>
+        <w:t>unattractive</w:t>
+      </w:r>
+    </w:p>
+    <w:p>
+      <w:r>
+        <w:t>Opportunities</w:t>
+      </w:r>
+    </w:p>
+    <w:p>
+      <w:pPr>
+        <w:pStyle w:val="ListParagraph"/>
+        <w:numPr>
+          <w:ilvl w:val="0"/>
+          <w:numId w:val="2"/>
+        </w:numPr>
+      </w:pPr>
+      <w:r>
+        <w:t>Correctly portion the game screen to increase attractivity of game as well as increase player immersion</w:t>
+      </w:r>
+    </w:p>
+    <w:p>
+      <w:pPr>
+        <w:pStyle w:val="ListParagraph"/>
+        <w:numPr>
+          <w:ilvl w:val="0"/>
+          <w:numId w:val="2"/>
+        </w:numPr>
+      </w:pPr>
+      <w:r>
+        <w:t xml:space="preserve">Better control </w:t>
+      </w:r>
+      <w:r>
+        <w:t>UI</w:t>
+      </w:r>
+    </w:p>
+    <w:p>
+      <w:r>
+        <w:t>Threats</w:t>
+      </w:r>
+    </w:p>
+    <w:p>
+      <w:pPr>
+        <w:pStyle w:val="ListParagraph"/>
+        <w:numPr>
+          <w:ilvl w:val="0"/>
+          <w:numId w:val="2"/>
+        </w:numPr>
+      </w:pPr>
+      <w:r>
+        <w:t>Game targets more adult users to understand the story and be immersed as its narrative is adult in theme (man committing suicide due to regret)</w:t>
+      </w:r>
+    </w:p>
+    <w:p/>
+    <w:p>
+      <w:pPr>
+        <w:pStyle w:val="Heading4"/>
+      </w:pPr>
+      <w:r>
+        <w:t>Limbo</w:t>
+      </w:r>
+    </w:p>
+    <w:p>
+      <w:r>
+        <w:t>Strengths</w:t>
+      </w:r>
+    </w:p>
+    <w:p>
+      <w:pPr>
+        <w:pStyle w:val="ListParagraph"/>
+        <w:numPr>
+          <w:ilvl w:val="0"/>
+          <w:numId w:val="2"/>
+        </w:numPr>
+      </w:pPr>
+      <w:r>
+        <w:t>Stylized Art / Graphics appealing to the horror genre which suits its story and narrative immersing the player in the gameplay</w:t>
+      </w:r>
+    </w:p>
+    <w:p>
+      <w:pPr>
+        <w:pStyle w:val="ListParagraph"/>
+        <w:numPr>
+          <w:ilvl w:val="0"/>
+          <w:numId w:val="2"/>
+        </w:numPr>
+      </w:pPr>
+      <w:r>
+        <w:t>Good music to immerse player into the story</w:t>
+      </w:r>
+    </w:p>
+    <w:p>
+      <w:pPr>
+        <w:pStyle w:val="ListParagraph"/>
+        <w:numPr>
+          <w:ilvl w:val="0"/>
+          <w:numId w:val="2"/>
+        </w:numPr>
+      </w:pPr>
+      <w:r>
+        <w:t>Atmospheric Filters are used effectively to create immersion in the story of the game, giving emotions of fear and discomfort to the user</w:t>
+      </w:r>
+    </w:p>
+    <w:p>
+      <w:pPr>
+        <w:pStyle w:val="ListParagraph"/>
+        <w:numPr>
+          <w:ilvl w:val="0"/>
+          <w:numId w:val="2"/>
+        </w:numPr>
+      </w:pPr>
+      <w:r>
+        <w:t xml:space="preserve">Good gameplay and controls with a linear narrative to indicate objectives via story </w:t>
+      </w:r>
+    </w:p>
+    <w:p>
+      <w:pPr>
+        <w:pStyle w:val="ListParagraph"/>
+        <w:numPr>
+          <w:ilvl w:val="0"/>
+          <w:numId w:val="2"/>
+        </w:numPr>
+      </w:pPr>
+      <w:r>
+        <w:t>Invisible Controls / Joystick making the game much more immersive</w:t>
+      </w:r>
+    </w:p>
+    <w:p>
+      <w:r>
         <w:lastRenderedPageBreak/>
-        <w:t xml:space="preserve">The </w:t>
-      </w:r>
-      <w:r>
-        <w:t>highly</w:t>
-      </w:r>
-      <w:r>
-        <w:t xml:space="preserve"> sensitive controls causing nausea will decrease the audience which the game can be marketed to</w:t>
-      </w:r>
-    </w:p>
-    <w:p>
-      <w:pPr>
-        <w:pStyle w:val="ListParagraph"/>
-        <w:numPr>
-          <w:ilvl w:val="0"/>
-          <w:numId w:val="2"/>
-        </w:numPr>
-      </w:pPr>
-      <w:r>
-        <w:t xml:space="preserve">It relies on the </w:t>
-      </w:r>
-      <w:r>
-        <w:t>user knowledge</w:t>
-      </w:r>
-      <w:r>
-        <w:t xml:space="preserve"> that </w:t>
-      </w:r>
-      <w:r>
-        <w:t>they understand how to use a</w:t>
-      </w:r>
-      <w:r>
-        <w:t xml:space="preserve"> joystick and ho</w:t>
-      </w:r>
-      <w:r>
-        <w:t>w</w:t>
-      </w:r>
-      <w:r>
-        <w:t xml:space="preserve"> to move </w:t>
-      </w:r>
-      <w:r>
-        <w:t xml:space="preserve">and look </w:t>
-      </w:r>
-      <w:r>
-        <w:t>around in a mobile game</w:t>
-      </w:r>
-    </w:p>
-    <w:p>
-      <w:pPr>
-        <w:pStyle w:val="ListParagraph"/>
-        <w:numPr>
-          <w:ilvl w:val="0"/>
-          <w:numId w:val="2"/>
-        </w:numPr>
-      </w:pPr>
-      <w:r>
-        <w:t>The high graphics demand for good an immersive gameplay is demanding and may not be met by outdated phones decreasing audience market</w:t>
-      </w:r>
-    </w:p>
-    <w:p/>
-    <w:p>
-      <w:pPr>
-        <w:pStyle w:val="Heading3"/>
-      </w:pPr>
-      <w:bookmarkStart w:id="13" w:name="_Toc109866494"/>
-      <w:r>
-        <w:t>Competitor Analysis</w:t>
-      </w:r>
-      <w:bookmarkEnd w:id="13"/>
-    </w:p>
-    <w:p>
-      <w:r>
-        <w:t xml:space="preserve">To Successfully Understand the requirements to achieve a successful launch of the game in the mobile game market, I will be testing modern day horror games in the mobile market to identify the strengths, weaknesses, </w:t>
-      </w:r>
-      <w:r>
-        <w:t>opportunities,</w:t>
-      </w:r>
-      <w:r>
-        <w:t xml:space="preserve"> and threats horror games faces in the present market.</w:t>
-      </w:r>
-    </w:p>
-    <w:p/>
-    <w:p>
-      <w:pPr>
-        <w:pStyle w:val="Heading4"/>
-      </w:pPr>
-      <w:r>
-        <w:t>Distraint: Pocket Pixel Horror</w:t>
-      </w:r>
-    </w:p>
-    <w:p>
-      <w:r>
-        <w:t>Strengths</w:t>
-      </w:r>
-    </w:p>
-    <w:p>
-      <w:pPr>
-        <w:pStyle w:val="ListParagraph"/>
-        <w:numPr>
-          <w:ilvl w:val="0"/>
-          <w:numId w:val="2"/>
-        </w:numPr>
-      </w:pPr>
-      <w:r>
-        <w:t>Stylized Art / Graphics appealing to the horror genre which suits its story and narrative immersing the player in the gameplay</w:t>
-      </w:r>
-    </w:p>
-    <w:p>
-      <w:pPr>
-        <w:pStyle w:val="ListParagraph"/>
-        <w:numPr>
-          <w:ilvl w:val="0"/>
-          <w:numId w:val="2"/>
-        </w:numPr>
-      </w:pPr>
-      <w:r>
-        <w:t>Good music to immerse player into the story</w:t>
-      </w:r>
-    </w:p>
-    <w:p>
-      <w:pPr>
-        <w:pStyle w:val="ListParagraph"/>
-        <w:numPr>
-          <w:ilvl w:val="0"/>
-          <w:numId w:val="2"/>
-        </w:numPr>
-      </w:pPr>
-      <w:r>
-        <w:t>Atmospheric Filters are used effectively to create immersion in the story of the game, giving emotions of fear and discomfort to the user</w:t>
-      </w:r>
-    </w:p>
-    <w:p>
-      <w:pPr>
-        <w:pStyle w:val="ListParagraph"/>
-        <w:numPr>
-          <w:ilvl w:val="0"/>
-          <w:numId w:val="2"/>
-        </w:numPr>
-      </w:pPr>
-      <w:r>
-        <w:t>Good gameplay and control</w:t>
-      </w:r>
-      <w:r>
-        <w:t>s with a linear narrative to indicate objectives via story</w:t>
-      </w:r>
-      <w:r>
-        <w:t xml:space="preserve"> </w:t>
-      </w:r>
-    </w:p>
-    <w:p>
-      <w:r>
         <w:t>Weaknesses</w:t>
       </w:r>
     </w:p>
@@ -3743,191 +3951,6 @@
         </w:numPr>
       </w:pPr>
       <w:r>
-        <w:t>Controls are not well suited for mobile</w:t>
-      </w:r>
-    </w:p>
-    <w:p>
-      <w:pPr>
-        <w:pStyle w:val="ListParagraph"/>
-        <w:numPr>
-          <w:ilvl w:val="0"/>
-          <w:numId w:val="2"/>
-        </w:numPr>
-      </w:pPr>
-      <w:r>
-        <w:t xml:space="preserve">User Interface is bad due to the use of letters for buttons of menu, </w:t>
-      </w:r>
-      <w:r>
-        <w:t>inventory,</w:t>
-      </w:r>
-      <w:r>
-        <w:t xml:space="preserve"> and action as “A, B and C”</w:t>
-      </w:r>
-    </w:p>
-    <w:p>
-      <w:pPr>
-        <w:pStyle w:val="ListParagraph"/>
-        <w:numPr>
-          <w:ilvl w:val="0"/>
-          <w:numId w:val="2"/>
-        </w:numPr>
-      </w:pPr>
-      <w:r>
-        <w:t>Buttons take over half of the screen taking immersion away from the game</w:t>
-      </w:r>
-    </w:p>
-    <w:p>
-      <w:pPr>
-        <w:pStyle w:val="ListParagraph"/>
-        <w:numPr>
-          <w:ilvl w:val="0"/>
-          <w:numId w:val="2"/>
-        </w:numPr>
-      </w:pPr>
-      <w:r>
-        <w:t xml:space="preserve">Game screen is incorrectly proportioned making the game </w:t>
-      </w:r>
-      <w:r>
-        <w:t>unattractive</w:t>
-      </w:r>
-    </w:p>
-    <w:p>
-      <w:r>
-        <w:t>Opportunities</w:t>
-      </w:r>
-    </w:p>
-    <w:p>
-      <w:pPr>
-        <w:pStyle w:val="ListParagraph"/>
-        <w:numPr>
-          <w:ilvl w:val="0"/>
-          <w:numId w:val="2"/>
-        </w:numPr>
-      </w:pPr>
-      <w:r>
-        <w:t>Correctly portion the game screen to increase attractivity of game as well as increase player immersion</w:t>
-      </w:r>
-    </w:p>
-    <w:p>
-      <w:pPr>
-        <w:pStyle w:val="ListParagraph"/>
-        <w:numPr>
-          <w:ilvl w:val="0"/>
-          <w:numId w:val="2"/>
-        </w:numPr>
-      </w:pPr>
-      <w:r>
-        <w:t xml:space="preserve">Better control </w:t>
-      </w:r>
-      <w:r>
-        <w:t>UI</w:t>
-      </w:r>
-    </w:p>
-    <w:p>
-      <w:r>
-        <w:t>Threats</w:t>
-      </w:r>
-    </w:p>
-    <w:p>
-      <w:pPr>
-        <w:pStyle w:val="ListParagraph"/>
-        <w:numPr>
-          <w:ilvl w:val="0"/>
-          <w:numId w:val="2"/>
-        </w:numPr>
-      </w:pPr>
-      <w:r>
-        <w:t>Game targets more adult users to understand the story and be immersed as its narrative is adult in theme (man committing suicide due to regret)</w:t>
-      </w:r>
-    </w:p>
-    <w:p/>
-    <w:p>
-      <w:pPr>
-        <w:pStyle w:val="Heading4"/>
-      </w:pPr>
-      <w:r>
-        <w:t>Limbo</w:t>
-      </w:r>
-    </w:p>
-    <w:p>
-      <w:r>
-        <w:t>Strengths</w:t>
-      </w:r>
-    </w:p>
-    <w:p>
-      <w:pPr>
-        <w:pStyle w:val="ListParagraph"/>
-        <w:numPr>
-          <w:ilvl w:val="0"/>
-          <w:numId w:val="2"/>
-        </w:numPr>
-      </w:pPr>
-      <w:r>
-        <w:t>Stylized Art / Graphics appealing to the horror genre which suits its story and narrative immersing the player in the gameplay</w:t>
-      </w:r>
-    </w:p>
-    <w:p>
-      <w:pPr>
-        <w:pStyle w:val="ListParagraph"/>
-        <w:numPr>
-          <w:ilvl w:val="0"/>
-          <w:numId w:val="2"/>
-        </w:numPr>
-      </w:pPr>
-      <w:r>
-        <w:t>Good music to immerse player into the story</w:t>
-      </w:r>
-    </w:p>
-    <w:p>
-      <w:pPr>
-        <w:pStyle w:val="ListParagraph"/>
-        <w:numPr>
-          <w:ilvl w:val="0"/>
-          <w:numId w:val="2"/>
-        </w:numPr>
-      </w:pPr>
-      <w:r>
-        <w:t>Atmospheric Filters are used effectively to create immersion in the story of the game, giving emotions of fear and discomfort to the user</w:t>
-      </w:r>
-    </w:p>
-    <w:p>
-      <w:pPr>
-        <w:pStyle w:val="ListParagraph"/>
-        <w:numPr>
-          <w:ilvl w:val="0"/>
-          <w:numId w:val="2"/>
-        </w:numPr>
-      </w:pPr>
-      <w:r>
-        <w:t xml:space="preserve">Good gameplay and controls with a linear narrative to indicate objectives via story </w:t>
-      </w:r>
-    </w:p>
-    <w:p>
-      <w:pPr>
-        <w:pStyle w:val="ListParagraph"/>
-        <w:numPr>
-          <w:ilvl w:val="0"/>
-          <w:numId w:val="2"/>
-        </w:numPr>
-      </w:pPr>
-      <w:r>
-        <w:t>Invisible Controls / Joystick making the game much more immersive</w:t>
-      </w:r>
-    </w:p>
-    <w:p>
-      <w:r>
-        <w:t>Weaknesses</w:t>
-      </w:r>
-    </w:p>
-    <w:p>
-      <w:pPr>
-        <w:pStyle w:val="ListParagraph"/>
-        <w:numPr>
-          <w:ilvl w:val="0"/>
-          <w:numId w:val="2"/>
-        </w:numPr>
-      </w:pPr>
-      <w:r>
         <w:t>Instructions are not well displayed</w:t>
       </w:r>
     </w:p>
@@ -3952,7 +3975,6 @@
         </w:numPr>
       </w:pPr>
       <w:r>
-        <w:lastRenderedPageBreak/>
         <w:t>Finding the menu and instructions are difficult as exit / options button is invisible</w:t>
       </w:r>
     </w:p>
@@ -4264,7 +4286,6 @@
           <w:szCs w:val="28"/>
         </w:rPr>
       </w:pPr>
-      <w:bookmarkStart w:id="14" w:name="_Toc109866495"/>
       <w:r>
         <w:br w:type="page"/>
       </w:r>
@@ -4277,35 +4298,25 @@
         <w:lastRenderedPageBreak/>
         <w:t>Conclusion</w:t>
       </w:r>
-      <w:bookmarkEnd w:id="14"/>
-    </w:p>
-    <w:p>
-      <w:r>
-        <w:t>For the game to succeed in its launch, I believe that</w:t>
-      </w:r>
-      <w:r>
-        <w:t xml:space="preserve"> the threats and needs that must be considered moving forward are…</w:t>
-      </w:r>
-    </w:p>
-    <w:p>
-      <w:pPr>
-        <w:pStyle w:val="ListParagraph"/>
-        <w:numPr>
-          <w:ilvl w:val="0"/>
-          <w:numId w:val="2"/>
-        </w:numPr>
-      </w:pPr>
-      <w:r>
-        <w:t xml:space="preserve">Attract target audience of company </w:t>
-      </w:r>
-      <w:r>
-        <w:t>with</w:t>
-      </w:r>
-      <w:r>
-        <w:t xml:space="preserve"> features users enjoy to </w:t>
-      </w:r>
-      <w:r>
-        <w:t>lead</w:t>
+    </w:p>
+    <w:p>
+      <w:r>
+        <w:t>For the game to succeed in its launch, I believe that the threats and needs that must be considered moving forward are…</w:t>
+      </w:r>
+    </w:p>
+    <w:p>
+      <w:pPr>
+        <w:pStyle w:val="ListParagraph"/>
+        <w:numPr>
+          <w:ilvl w:val="0"/>
+          <w:numId w:val="2"/>
+        </w:numPr>
+      </w:pPr>
+      <w:r>
+        <w:t xml:space="preserve">Attract target audience of company with features users enjoy </w:t>
+      </w:r>
+      <w:r>
+        <w:t>leading</w:t>
       </w:r>
       <w:r>
         <w:t xml:space="preserve"> to a successful remaster of the game and bring profit and attention to the company</w:t>
@@ -4344,10 +4355,7 @@
         </w:numPr>
       </w:pPr>
       <w:r>
-        <w:t>Slenderman</w:t>
-      </w:r>
-      <w:r>
-        <w:t xml:space="preserve"> community</w:t>
+        <w:t>Slenderman community</w:t>
       </w:r>
     </w:p>
     <w:p>
@@ -4359,10 +4367,7 @@
         </w:numPr>
       </w:pPr>
       <w:r>
-        <w:t xml:space="preserve">horror </w:t>
-      </w:r>
-      <w:r>
-        <w:t>enthusiasts</w:t>
+        <w:t>horror enthusiasts</w:t>
       </w:r>
     </w:p>
     <w:p>
@@ -4386,7 +4391,7 @@
         </w:numPr>
       </w:pPr>
       <w:r>
-        <w:t>have story driven objective where user is driven to find objectives through where the story leads them to increase immersion in the game</w:t>
+        <w:t>have story driven objective where user is driven to find objectives through narrative implications</w:t>
       </w:r>
     </w:p>
     <w:p>
@@ -4398,7 +4403,7 @@
         </w:numPr>
       </w:pPr>
       <w:r>
-        <w:t>have basic instructions to guide player (either through story / narrative / visual design)</w:t>
+        <w:t>have basic instructions to guide player (either by story / narrative / visual design)</w:t>
       </w:r>
     </w:p>
     <w:p>
@@ -4410,7 +4415,7 @@
         </w:numPr>
       </w:pPr>
       <w:r>
-        <w:t>have basic instructions of player control and world/ / object control</w:t>
+        <w:t>have basic instructions of player control and world / object control to include users that are not well versed in mobile controls</w:t>
       </w:r>
     </w:p>
     <w:p>
@@ -4422,14 +4427,179 @@
         </w:numPr>
       </w:pPr>
       <w:r>
-        <w:t xml:space="preserve">build upon the origin of Slenderman to attract the </w:t>
-      </w:r>
-      <w:r>
-        <w:t>Slenderman</w:t>
-      </w:r>
-      <w:r>
-        <w:t xml:space="preserve"> community and not just be a repeat of the first game</w:t>
-      </w:r>
+        <w:t>build upon the origin of Slenderman to attract the Slenderman community and not just be a repeat of the first game</w:t>
+      </w:r>
+    </w:p>
+    <w:p>
+      <w:pPr>
+        <w:pStyle w:val="ListParagraph"/>
+        <w:numPr>
+          <w:ilvl w:val="1"/>
+          <w:numId w:val="2"/>
+        </w:numPr>
+      </w:pPr>
+      <w:r>
+        <w:t>have a retro / stylized art style to avoid graphics limitation on mobile device</w:t>
+      </w:r>
+    </w:p>
+    <w:p>
+      <w:pPr>
+        <w:pStyle w:val="ListParagraph"/>
+        <w:numPr>
+          <w:ilvl w:val="1"/>
+          <w:numId w:val="2"/>
+        </w:numPr>
+      </w:pPr>
+      <w:r>
+        <w:t>have good cognitive and utilitarian participation by creating a good environment with limited character controls to face events such as note gathering and running away from slender man to increase fear / emotional immersion in the game</w:t>
+      </w:r>
+    </w:p>
+    <w:p>
+      <w:pPr>
+        <w:pStyle w:val="ListParagraph"/>
+        <w:numPr>
+          <w:ilvl w:val="1"/>
+          <w:numId w:val="2"/>
+        </w:numPr>
+      </w:pPr>
+      <w:r>
+        <w:t>Good Explicit Interactivity by making…</w:t>
+      </w:r>
+    </w:p>
+    <w:p>
+      <w:pPr>
+        <w:pStyle w:val="ListParagraph"/>
+        <w:numPr>
+          <w:ilvl w:val="2"/>
+          <w:numId w:val="2"/>
+        </w:numPr>
+      </w:pPr>
+      <w:r>
+        <w:t>good controls of joysticks. I believe invisible joysticks would be the best to increase further immersion in the game.</w:t>
+      </w:r>
+    </w:p>
+    <w:p>
+      <w:pPr>
+        <w:pStyle w:val="ListParagraph"/>
+        <w:numPr>
+          <w:ilvl w:val="2"/>
+          <w:numId w:val="2"/>
+        </w:numPr>
+      </w:pPr>
+      <w:r>
+        <w:t>good main menu and options menu to increase readability and immersion</w:t>
+      </w:r>
+    </w:p>
+    <w:p>
+      <w:pPr>
+        <w:pStyle w:val="ListParagraph"/>
+        <w:numPr>
+          <w:ilvl w:val="1"/>
+          <w:numId w:val="2"/>
+        </w:numPr>
+      </w:pPr>
+      <w:r>
+        <w:t>Good Meta-Interactivity by following / adding onto the already built fan base of Slender Man by including notes and hints in the game</w:t>
+      </w:r>
+    </w:p>
+    <w:p>
+      <w:pPr>
+        <w:pStyle w:val="ListParagraph"/>
+        <w:numPr>
+          <w:ilvl w:val="0"/>
+          <w:numId w:val="2"/>
+        </w:numPr>
+      </w:pPr>
+      <w:r>
+        <w:t>Lessons learnt by gameplay tests and competitor analysis are…</w:t>
+      </w:r>
+    </w:p>
+    <w:p>
+      <w:pPr>
+        <w:pStyle w:val="ListParagraph"/>
+        <w:numPr>
+          <w:ilvl w:val="1"/>
+          <w:numId w:val="2"/>
+        </w:numPr>
+      </w:pPr>
+      <w:r>
+        <w:t>redesigning main menu and options menu are important to introduce the game well to the user and immerse them into the story</w:t>
+      </w:r>
+    </w:p>
+    <w:p>
+      <w:pPr>
+        <w:pStyle w:val="ListParagraph"/>
+        <w:numPr>
+          <w:ilvl w:val="1"/>
+          <w:numId w:val="2"/>
+        </w:numPr>
+      </w:pPr>
+      <w:r>
+        <w:t>redesign of player controls / UI such as invisible controls and decreased sensitivity</w:t>
+      </w:r>
+    </w:p>
+    <w:p>
+      <w:pPr>
+        <w:pStyle w:val="ListParagraph"/>
+        <w:numPr>
+          <w:ilvl w:val="1"/>
+          <w:numId w:val="2"/>
+        </w:numPr>
+      </w:pPr>
+      <w:r>
+        <w:t>adding a rule of stamina and adding visual indication through stamina bar or screen blurring</w:t>
+      </w:r>
+    </w:p>
+    <w:p>
+      <w:pPr>
+        <w:pStyle w:val="ListParagraph"/>
+        <w:numPr>
+          <w:ilvl w:val="1"/>
+          <w:numId w:val="2"/>
+        </w:numPr>
+      </w:pPr>
+      <w:r>
+        <w:t>adding instructions and objectives to help first time players out as it relies on users already knowing how to play in mobile as well as learn to follow objectives</w:t>
+      </w:r>
+    </w:p>
+    <w:p>
+      <w:pPr>
+        <w:pStyle w:val="ListParagraph"/>
+        <w:numPr>
+          <w:ilvl w:val="1"/>
+          <w:numId w:val="2"/>
+        </w:numPr>
+      </w:pPr>
+      <w:r>
+        <w:t xml:space="preserve">realism doesn’t equal into a better horror experience, but the atmosphere created by </w:t>
+      </w:r>
+      <w:r>
+        <w:t>well-matched</w:t>
+      </w:r>
+      <w:r>
+        <w:t xml:space="preserve"> themes of music, </w:t>
+      </w:r>
+      <w:r>
+        <w:t>art,</w:t>
+      </w:r>
+      <w:r>
+        <w:t xml:space="preserve"> and game design</w:t>
+      </w:r>
+    </w:p>
+    <w:p/>
+    <w:p>
+      <w:r>
+        <w:t>These needs must be met to achieve the business need of attracting target audience of company with features they enjoy leading to a successful remaster of “Slender: The Arrival” and bring profit and attention to the company</w:t>
+      </w:r>
+    </w:p>
+    <w:p>
+      <w:pPr>
+        <w:pStyle w:val="ListParagraph"/>
+        <w:numPr>
+          <w:ilvl w:val="0"/>
+          <w:numId w:val="2"/>
+        </w:numPr>
+      </w:pPr>
       <w:r>
         <w:br w:type="page"/>
       </w:r>
@@ -4438,7 +4608,7 @@
       <w:pPr>
         <w:pStyle w:val="Heading2"/>
       </w:pPr>
-      <w:bookmarkStart w:id="15" w:name="_Toc109866496"/>
+      <w:bookmarkStart w:id="15" w:name="_Toc110339576"/>
       <w:r>
         <w:lastRenderedPageBreak/>
         <w:t>Research</w:t>
@@ -4458,7 +4628,7 @@
       <w:pPr>
         <w:pStyle w:val="Heading3"/>
       </w:pPr>
-      <w:bookmarkStart w:id="16" w:name="_Toc109866497"/>
+      <w:bookmarkStart w:id="16" w:name="_Toc110339577"/>
       <w:r>
         <w:t>Survey</w:t>
       </w:r>
@@ -4486,6 +4656,13 @@
       <w:r>
         <w:t>14 – 20</w:t>
       </w:r>
+      <w:r>
+        <w:tab/>
+      </w:r>
+      <w:r>
+        <w:tab/>
+        <w:t>(2)</w:t>
+      </w:r>
     </w:p>
     <w:p>
       <w:pPr>
@@ -4498,6 +4675,19 @@
       <w:r>
         <w:t>20 – 30</w:t>
       </w:r>
+      <w:r>
+        <w:tab/>
+      </w:r>
+      <w:r>
+        <w:tab/>
+        <w:t>(</w:t>
+      </w:r>
+      <w:r>
+        <w:t>8</w:t>
+      </w:r>
+      <w:r>
+        <w:t>)</w:t>
+      </w:r>
     </w:p>
     <w:p>
       <w:pPr>
@@ -4510,6 +4700,15 @@
       <w:r>
         <w:t>30 – 40</w:t>
       </w:r>
+      <w:r>
+        <w:tab/>
+      </w:r>
+      <w:r>
+        <w:tab/>
+      </w:r>
+      <w:r>
+        <w:t>(0)</w:t>
+      </w:r>
     </w:p>
     <w:p>
       <w:pPr>
@@ -4522,74 +4721,856 @@
       <w:r>
         <w:t>40+</w:t>
       </w:r>
+      <w:r>
+        <w:tab/>
+      </w:r>
+      <w:r>
+        <w:tab/>
+        <w:t>(3)</w:t>
+      </w:r>
     </w:p>
     <w:p/>
     <w:p>
       <w:r>
-        <w:t xml:space="preserve">What variables do you think would </w:t>
-      </w:r>
-      <w:r>
-        <w:t xml:space="preserve">be needed to be considered to appeal to the audience? </w:t>
-      </w:r>
-    </w:p>
-    <w:p>
-      <w:r>
-        <w:t>(e.g. technological ability</w:t>
-      </w:r>
-      <w:r>
-        <w:t xml:space="preserve"> or occupation or financial status</w:t>
+        <w:t>What is your technological level?</w:t>
+      </w:r>
+    </w:p>
+    <w:p>
+      <w:pPr>
+        <w:pStyle w:val="ListParagraph"/>
+        <w:numPr>
+          <w:ilvl w:val="0"/>
+          <w:numId w:val="10"/>
+        </w:numPr>
+      </w:pPr>
+      <w:r>
+        <w:t>low</w:t>
+      </w:r>
+      <w:r>
+        <w:tab/>
+      </w:r>
+      <w:r>
+        <w:tab/>
+      </w:r>
+      <w:r>
+        <w:t>(4)</w:t>
+      </w:r>
+    </w:p>
+    <w:p>
+      <w:pPr>
+        <w:pStyle w:val="ListParagraph"/>
+        <w:numPr>
+          <w:ilvl w:val="0"/>
+          <w:numId w:val="10"/>
+        </w:numPr>
+      </w:pPr>
+      <w:r>
+        <w:t>average</w:t>
+      </w:r>
+      <w:r>
+        <w:tab/>
+      </w:r>
+      <w:r>
+        <w:tab/>
+        <w:t>(5)</w:t>
+      </w:r>
+    </w:p>
+    <w:p>
+      <w:pPr>
+        <w:pStyle w:val="ListParagraph"/>
+        <w:numPr>
+          <w:ilvl w:val="0"/>
+          <w:numId w:val="10"/>
+        </w:numPr>
+      </w:pPr>
+      <w:r>
+        <w:t>high</w:t>
+      </w:r>
+      <w:r>
+        <w:tab/>
+      </w:r>
+      <w:r>
+        <w:tab/>
+      </w:r>
+      <w:r>
+        <w:t>(6)</w:t>
+      </w:r>
+    </w:p>
+    <w:p/>
+    <w:p>
+      <w:r>
+        <w:t>What is your likelihood on playing a horror game and why?</w:t>
+      </w:r>
+    </w:p>
+    <w:p>
+      <w:pPr>
+        <w:pStyle w:val="ListParagraph"/>
+        <w:numPr>
+          <w:ilvl w:val="0"/>
+          <w:numId w:val="11"/>
+        </w:numPr>
+      </w:pPr>
+      <w:r>
+        <w:t>low</w:t>
+      </w:r>
+      <w:r>
+        <w:tab/>
+      </w:r>
+      <w:r>
+        <w:tab/>
+        <w:t>(</w:t>
+      </w:r>
+      <w:r>
+        <w:t>6</w:t>
       </w:r>
       <w:r>
         <w:t>)</w:t>
       </w:r>
     </w:p>
+    <w:p>
+      <w:pPr>
+        <w:pStyle w:val="ListParagraph"/>
+        <w:numPr>
+          <w:ilvl w:val="0"/>
+          <w:numId w:val="11"/>
+        </w:numPr>
+      </w:pPr>
+      <w:r>
+        <w:t>average</w:t>
+      </w:r>
+      <w:r>
+        <w:tab/>
+      </w:r>
+      <w:r>
+        <w:tab/>
+        <w:t>(</w:t>
+      </w:r>
+      <w:r>
+        <w:t>4</w:t>
+      </w:r>
+      <w:r>
+        <w:t>)</w:t>
+      </w:r>
+    </w:p>
+    <w:p>
+      <w:pPr>
+        <w:pStyle w:val="ListParagraph"/>
+        <w:numPr>
+          <w:ilvl w:val="0"/>
+          <w:numId w:val="11"/>
+        </w:numPr>
+      </w:pPr>
+      <w:r>
+        <w:t>high</w:t>
+      </w:r>
+      <w:r>
+        <w:tab/>
+      </w:r>
+      <w:r>
+        <w:tab/>
+        <w:t>(</w:t>
+      </w:r>
+      <w:r>
+        <w:t>5</w:t>
+      </w:r>
+      <w:r>
+        <w:t>)</w:t>
+      </w:r>
+    </w:p>
+    <w:p>
+      <w:r>
+        <w:t>Users are either scared or they just don’t have the time or interest to play a horror game.</w:t>
+      </w:r>
+    </w:p>
+    <w:p>
+      <w:r>
+        <w:t>Some users also doubt their skills to play any type of games and comments that its past their time to play games due to their age.</w:t>
+      </w:r>
+    </w:p>
+    <w:p>
+      <w:r>
+        <w:t>Users that would play a horror game are thrill seeking fans with a love for the horror genre.</w:t>
+      </w:r>
+    </w:p>
     <w:p/>
     <w:p>
+      <w:r>
+        <w:t>What do you believe is important for a horror game to succeed in the mobile market</w:t>
+      </w:r>
+      <w:r>
+        <w:t>?</w:t>
+      </w:r>
+    </w:p>
+    <w:p>
+      <w:r>
+        <w:t xml:space="preserve">Jump scares. </w:t>
+      </w:r>
+    </w:p>
+    <w:p>
+      <w:r>
+        <w:t xml:space="preserve">Good Atmosphere created by good choices of game design / art and music through ambience and footsteps and etc. </w:t>
+      </w:r>
+    </w:p>
+    <w:p>
+      <w:r>
+        <w:t>Dark atmosphere.</w:t>
+      </w:r>
+    </w:p>
+    <w:p>
+      <w:r>
+        <w:t>Scary characters.</w:t>
+      </w:r>
+    </w:p>
+    <w:p>
+      <w:r>
+        <w:t xml:space="preserve">A fanbase built behind the game (compared to poppy playtime and five nights at </w:t>
+      </w:r>
+      <w:r>
+        <w:t>Freddy’s</w:t>
+      </w:r>
+      <w:r>
+        <w:t>)</w:t>
+      </w:r>
+    </w:p>
+    <w:p>
+      <w:r>
+        <w:t>Easy and simple controls.</w:t>
+      </w:r>
+    </w:p>
+    <w:p>
+      <w:r>
+        <w:br w:type="page"/>
+      </w:r>
+    </w:p>
+    <w:p>
       <w:pPr>
         <w:pStyle w:val="Heading3"/>
       </w:pPr>
-      <w:bookmarkStart w:id="17" w:name="_Toc109866498"/>
-      <w:r>
-        <w:t>Survey Results</w:t>
+      <w:bookmarkStart w:id="17" w:name="_Toc110339579"/>
+      <w:r>
+        <w:lastRenderedPageBreak/>
+        <w:t>Interview</w:t>
       </w:r>
       <w:bookmarkEnd w:id="17"/>
     </w:p>
     <w:p>
       <w:r>
-        <w:t>The survey…</w:t>
+        <w:t xml:space="preserve">This Interview is </w:t>
+      </w:r>
+      <w:r>
+        <w:t>to understand and assure our assumptions I made about the overall User Interface and User Experience of the game</w:t>
+      </w:r>
+      <w:r>
+        <w:t xml:space="preserve"> by giving instructions to the user that they attempt to achieve in the 10-minute time limit of the interview</w:t>
+      </w:r>
+      <w:r>
+        <w:t>.</w:t>
       </w:r>
     </w:p>
     <w:p/>
     <w:p>
+      <w:r>
+        <w:t>Instructions</w:t>
+      </w:r>
+    </w:p>
+    <w:p>
+      <w:pPr>
+        <w:pStyle w:val="ListParagraph"/>
+        <w:numPr>
+          <w:ilvl w:val="0"/>
+          <w:numId w:val="9"/>
+        </w:numPr>
+      </w:pPr>
+      <w:r>
+        <w:t>download “Slender: The Arrival” on your phone</w:t>
+      </w:r>
+    </w:p>
+    <w:p>
+      <w:pPr>
+        <w:pStyle w:val="ListParagraph"/>
+        <w:numPr>
+          <w:ilvl w:val="0"/>
+          <w:numId w:val="9"/>
+        </w:numPr>
+      </w:pPr>
+      <w:r>
+        <w:t xml:space="preserve">Give </w:t>
+      </w:r>
+      <w:r>
+        <w:t>Survey</w:t>
+      </w:r>
+      <w:r>
+        <w:t xml:space="preserve"> to Interviewee</w:t>
+      </w:r>
+    </w:p>
+    <w:p>
+      <w:pPr>
+        <w:pStyle w:val="ListParagraph"/>
+        <w:numPr>
+          <w:ilvl w:val="0"/>
+          <w:numId w:val="9"/>
+        </w:numPr>
+      </w:pPr>
+      <w:r>
+        <w:t>Give the phone to Interviewee</w:t>
+      </w:r>
+    </w:p>
+    <w:p>
+      <w:pPr>
+        <w:pStyle w:val="ListParagraph"/>
+        <w:numPr>
+          <w:ilvl w:val="0"/>
+          <w:numId w:val="9"/>
+        </w:numPr>
+      </w:pPr>
+      <w:r>
+        <w:t>Ask Interviewee to…</w:t>
+      </w:r>
+    </w:p>
+    <w:p>
+      <w:pPr>
+        <w:pStyle w:val="ListParagraph"/>
+        <w:numPr>
+          <w:ilvl w:val="1"/>
+          <w:numId w:val="9"/>
+        </w:numPr>
+      </w:pPr>
+      <w:r>
+        <w:t>open game</w:t>
+      </w:r>
+    </w:p>
+    <w:p>
+      <w:pPr>
+        <w:pStyle w:val="ListParagraph"/>
+        <w:numPr>
+          <w:ilvl w:val="1"/>
+          <w:numId w:val="9"/>
+        </w:numPr>
+      </w:pPr>
+      <w:r>
+        <w:t>watch the whole opening scene</w:t>
+      </w:r>
+    </w:p>
+    <w:p>
+      <w:pPr>
+        <w:pStyle w:val="ListParagraph"/>
+        <w:numPr>
+          <w:ilvl w:val="1"/>
+          <w:numId w:val="9"/>
+        </w:numPr>
+      </w:pPr>
+      <w:r>
+        <w:t xml:space="preserve">read the </w:t>
+      </w:r>
+      <w:r>
+        <w:t>menus</w:t>
+      </w:r>
+      <w:r>
+        <w:t xml:space="preserve"> on the title page</w:t>
+      </w:r>
+    </w:p>
+    <w:p>
+      <w:pPr>
+        <w:pStyle w:val="ListParagraph"/>
+        <w:numPr>
+          <w:ilvl w:val="0"/>
+          <w:numId w:val="9"/>
+        </w:numPr>
+      </w:pPr>
+      <w:r>
+        <w:t>Ask the interviewee to comment on the…</w:t>
+      </w:r>
+    </w:p>
+    <w:p>
+      <w:pPr>
+        <w:pStyle w:val="ListParagraph"/>
+        <w:numPr>
+          <w:ilvl w:val="1"/>
+          <w:numId w:val="9"/>
+        </w:numPr>
+      </w:pPr>
+      <w:r>
+        <w:t>opening scene of the game and how it is effective / ineffective</w:t>
+      </w:r>
+      <w:r>
+        <w:t xml:space="preserve"> in player immersion in the game</w:t>
+      </w:r>
+    </w:p>
+    <w:p>
+      <w:pPr>
+        <w:pStyle w:val="ListParagraph"/>
+        <w:numPr>
+          <w:ilvl w:val="1"/>
+          <w:numId w:val="9"/>
+        </w:numPr>
+      </w:pPr>
+      <w:r>
+        <w:t>title page menu and how it is effective / ineffective in player immersion in the game</w:t>
+      </w:r>
+    </w:p>
+    <w:p>
+      <w:pPr>
+        <w:pStyle w:val="ListParagraph"/>
+        <w:numPr>
+          <w:ilvl w:val="0"/>
+          <w:numId w:val="9"/>
+        </w:numPr>
+      </w:pPr>
+      <w:r>
+        <w:t>Ask Interviewee to…</w:t>
+      </w:r>
+    </w:p>
+    <w:p>
+      <w:pPr>
+        <w:pStyle w:val="ListParagraph"/>
+        <w:numPr>
+          <w:ilvl w:val="1"/>
+          <w:numId w:val="9"/>
+        </w:numPr>
+      </w:pPr>
+      <w:r>
+        <w:t>watch game opening scene</w:t>
+      </w:r>
+    </w:p>
+    <w:p>
+      <w:pPr>
+        <w:pStyle w:val="ListParagraph"/>
+        <w:numPr>
+          <w:ilvl w:val="1"/>
+          <w:numId w:val="9"/>
+        </w:numPr>
+      </w:pPr>
+      <w:r>
+        <w:t>Sprint and look around in the game</w:t>
+      </w:r>
+    </w:p>
+    <w:p>
+      <w:pPr>
+        <w:pStyle w:val="ListParagraph"/>
+        <w:numPr>
+          <w:ilvl w:val="1"/>
+          <w:numId w:val="9"/>
+        </w:numPr>
+      </w:pPr>
+      <w:r>
+        <w:t>go to menu and change look sensitivity if the controls are too high or low in sensitivity</w:t>
+      </w:r>
+    </w:p>
+    <w:p>
+      <w:pPr>
+        <w:pStyle w:val="ListParagraph"/>
+        <w:numPr>
+          <w:ilvl w:val="0"/>
+          <w:numId w:val="9"/>
+        </w:numPr>
+      </w:pPr>
+      <w:r>
+        <w:t>Ask the interviewee to comment on the…</w:t>
+      </w:r>
+    </w:p>
+    <w:p>
+      <w:pPr>
+        <w:pStyle w:val="ListParagraph"/>
+        <w:numPr>
+          <w:ilvl w:val="1"/>
+          <w:numId w:val="9"/>
+        </w:numPr>
+      </w:pPr>
+      <w:r>
+        <w:t>opening scene of the game and how it is effective / ineffective in player immersion in the game</w:t>
+      </w:r>
+    </w:p>
+    <w:p>
+      <w:pPr>
+        <w:pStyle w:val="ListParagraph"/>
+        <w:numPr>
+          <w:ilvl w:val="1"/>
+          <w:numId w:val="9"/>
+        </w:numPr>
+      </w:pPr>
+      <w:r>
+        <w:t>difficulty in finding out controls from 1-10</w:t>
+      </w:r>
+    </w:p>
+    <w:p>
+      <w:pPr>
+        <w:pStyle w:val="ListParagraph"/>
+        <w:numPr>
+          <w:ilvl w:val="1"/>
+          <w:numId w:val="9"/>
+        </w:numPr>
+      </w:pPr>
+      <w:r>
+        <w:t>difficulty in controlling character from 1-10</w:t>
+      </w:r>
+    </w:p>
+    <w:p>
+      <w:pPr>
+        <w:pStyle w:val="ListParagraph"/>
+        <w:numPr>
+          <w:ilvl w:val="1"/>
+          <w:numId w:val="9"/>
+        </w:numPr>
+      </w:pPr>
+      <w:r>
+        <w:t>difficulty in finding menu from 1-10</w:t>
+      </w:r>
+    </w:p>
+    <w:p>
+      <w:pPr>
+        <w:pStyle w:val="ListParagraph"/>
+        <w:numPr>
+          <w:ilvl w:val="1"/>
+          <w:numId w:val="9"/>
+        </w:numPr>
+      </w:pPr>
+      <w:r>
+        <w:t xml:space="preserve">why were they difficult and what do you suggest </w:t>
+      </w:r>
+      <w:r>
+        <w:t>decreasing</w:t>
+      </w:r>
+      <w:r>
+        <w:t xml:space="preserve"> difficulty?</w:t>
+      </w:r>
+    </w:p>
+    <w:p>
+      <w:pPr>
+        <w:pStyle w:val="ListParagraph"/>
+        <w:numPr>
+          <w:ilvl w:val="0"/>
+          <w:numId w:val="9"/>
+        </w:numPr>
+      </w:pPr>
+      <w:r>
+        <w:t>Ask Interviewee to…</w:t>
+      </w:r>
+    </w:p>
+    <w:p>
+      <w:pPr>
+        <w:pStyle w:val="ListParagraph"/>
+        <w:numPr>
+          <w:ilvl w:val="1"/>
+          <w:numId w:val="9"/>
+        </w:numPr>
+      </w:pPr>
+      <w:r>
+        <w:t>Follow the path an</w:t>
+      </w:r>
+      <w:r>
+        <w:t>d find the house</w:t>
+      </w:r>
+    </w:p>
+    <w:p>
+      <w:pPr>
+        <w:pStyle w:val="ListParagraph"/>
+        <w:numPr>
+          <w:ilvl w:val="1"/>
+          <w:numId w:val="9"/>
+        </w:numPr>
+      </w:pPr>
+      <w:r>
+        <w:t>find the swing and slide and go beside them around the house</w:t>
+      </w:r>
+    </w:p>
+    <w:p>
+      <w:pPr>
+        <w:pStyle w:val="ListParagraph"/>
+        <w:numPr>
+          <w:ilvl w:val="1"/>
+          <w:numId w:val="9"/>
+        </w:numPr>
+      </w:pPr>
+      <w:r>
+        <w:t>go inside the house and find the 1</w:t>
+      </w:r>
+      <w:r>
+        <w:rPr>
+          <w:vertAlign w:val="superscript"/>
+        </w:rPr>
+        <w:t>st</w:t>
+      </w:r>
+      <w:r>
+        <w:t xml:space="preserve"> note beside the stairs</w:t>
+      </w:r>
+    </w:p>
+    <w:p>
+      <w:pPr>
+        <w:pStyle w:val="ListParagraph"/>
+        <w:numPr>
+          <w:ilvl w:val="1"/>
+          <w:numId w:val="9"/>
+        </w:numPr>
+      </w:pPr>
+      <w:r>
+        <w:t>find the flashlight inside the house</w:t>
+      </w:r>
+    </w:p>
+    <w:p>
+      <w:pPr>
+        <w:pStyle w:val="ListParagraph"/>
+        <w:numPr>
+          <w:ilvl w:val="1"/>
+          <w:numId w:val="9"/>
+        </w:numPr>
+      </w:pPr>
+      <w:r>
+        <w:t>find the second note</w:t>
+      </w:r>
+    </w:p>
+    <w:p>
+      <w:pPr>
+        <w:pStyle w:val="ListParagraph"/>
+        <w:numPr>
+          <w:ilvl w:val="1"/>
+          <w:numId w:val="9"/>
+        </w:numPr>
+      </w:pPr>
+      <w:r>
+        <w:t>find the keys to open the locked bedroom on the 2</w:t>
+      </w:r>
+      <w:r>
+        <w:rPr>
+          <w:vertAlign w:val="superscript"/>
+        </w:rPr>
+        <w:t>nd</w:t>
+      </w:r>
+      <w:r>
+        <w:t xml:space="preserve"> floor of the house and find the third note</w:t>
+      </w:r>
+    </w:p>
+    <w:p>
+      <w:pPr>
+        <w:pStyle w:val="ListParagraph"/>
+        <w:numPr>
+          <w:ilvl w:val="1"/>
+          <w:numId w:val="9"/>
+        </w:numPr>
+      </w:pPr>
+      <w:r>
+        <w:t>go outside to the back of the house and exit to the back yard to go to the second house by following the path</w:t>
+      </w:r>
+    </w:p>
+    <w:p>
+      <w:pPr>
+        <w:pStyle w:val="ListParagraph"/>
+        <w:numPr>
+          <w:ilvl w:val="1"/>
+          <w:numId w:val="9"/>
+        </w:numPr>
+      </w:pPr>
+      <w:r>
+        <w:t>find the ghost</w:t>
+      </w:r>
+    </w:p>
+    <w:p>
+      <w:pPr>
+        <w:pStyle w:val="ListParagraph"/>
+        <w:numPr>
+          <w:ilvl w:val="1"/>
+          <w:numId w:val="9"/>
+        </w:numPr>
+      </w:pPr>
+      <w:r>
+        <w:t>find the note</w:t>
+      </w:r>
+    </w:p>
+    <w:p>
+      <w:pPr>
+        <w:pStyle w:val="ListParagraph"/>
+        <w:numPr>
+          <w:ilvl w:val="0"/>
+          <w:numId w:val="9"/>
+        </w:numPr>
+      </w:pPr>
+      <w:r>
+        <w:t>Ask the interviewee to comment on the…</w:t>
+      </w:r>
+    </w:p>
+    <w:p>
+      <w:pPr>
+        <w:pStyle w:val="ListParagraph"/>
+        <w:numPr>
+          <w:ilvl w:val="1"/>
+          <w:numId w:val="9"/>
+        </w:numPr>
+      </w:pPr>
+      <w:r>
+        <w:t xml:space="preserve">difficulty of finding </w:t>
+      </w:r>
+      <w:r>
+        <w:t>next objectives from 1-10</w:t>
+      </w:r>
+    </w:p>
+    <w:p>
+      <w:pPr>
+        <w:pStyle w:val="ListParagraph"/>
+        <w:numPr>
+          <w:ilvl w:val="1"/>
+          <w:numId w:val="9"/>
+        </w:numPr>
+      </w:pPr>
+      <w:r>
+        <w:t>difficulty in navigating the map from 1-10</w:t>
+      </w:r>
+    </w:p>
+    <w:p>
+      <w:pPr>
+        <w:pStyle w:val="ListParagraph"/>
+        <w:numPr>
+          <w:ilvl w:val="1"/>
+          <w:numId w:val="9"/>
+        </w:numPr>
+      </w:pPr>
+      <w:r>
+        <w:t>how do you rate the art and design of the game from 1-10 and why?</w:t>
+      </w:r>
+    </w:p>
+    <w:p>
+      <w:pPr>
+        <w:pStyle w:val="ListParagraph"/>
+        <w:numPr>
+          <w:ilvl w:val="1"/>
+          <w:numId w:val="9"/>
+        </w:numPr>
+      </w:pPr>
+      <w:r>
+        <w:t xml:space="preserve">how do you rate from 1-10 the story objective system that the game has? and should it have </w:t>
+      </w:r>
+      <w:r>
+        <w:t>an</w:t>
+      </w:r>
+      <w:r>
+        <w:t xml:space="preserve"> objective menu to guide the user?</w:t>
+      </w:r>
+    </w:p>
+    <w:p>
+      <w:pPr>
+        <w:pStyle w:val="ListParagraph"/>
+        <w:numPr>
+          <w:ilvl w:val="1"/>
+          <w:numId w:val="9"/>
+        </w:numPr>
+      </w:pPr>
+      <w:r>
+        <w:lastRenderedPageBreak/>
+        <w:t>how do you rate the controls of the game from 1-10 and why is it effective / ineffective?</w:t>
+      </w:r>
+    </w:p>
+    <w:p>
+      <w:pPr>
+        <w:pStyle w:val="ListParagraph"/>
+        <w:numPr>
+          <w:ilvl w:val="1"/>
+          <w:numId w:val="9"/>
+        </w:numPr>
+      </w:pPr>
+      <w:r>
+        <w:t>Would you suggest adding extra rules of character stamina in the game or no?</w:t>
+      </w:r>
+    </w:p>
+    <w:p>
+      <w:pPr>
+        <w:pStyle w:val="ListParagraph"/>
+        <w:numPr>
+          <w:ilvl w:val="1"/>
+          <w:numId w:val="9"/>
+        </w:numPr>
+      </w:pPr>
+      <w:r>
+        <w:t>Would you suggest having more instructions on character control in the game or no</w:t>
+      </w:r>
+      <w:r>
+        <w:t xml:space="preserve"> and if so why</w:t>
+      </w:r>
+      <w:r>
+        <w:t>?</w:t>
+      </w:r>
+    </w:p>
+    <w:p>
+      <w:pPr>
+        <w:pStyle w:val="ListParagraph"/>
+        <w:numPr>
+          <w:ilvl w:val="1"/>
+          <w:numId w:val="9"/>
+        </w:numPr>
+      </w:pPr>
+      <w:r>
+        <w:t xml:space="preserve">Would you suggest having an </w:t>
+      </w:r>
+      <w:r>
+        <w:t>invisible control joystick for a much more immersive gameplay and if so why?</w:t>
+      </w:r>
+    </w:p>
+    <w:p>
+      <w:pPr>
+        <w:pStyle w:val="ListParagraph"/>
+        <w:numPr>
+          <w:ilvl w:val="1"/>
+          <w:numId w:val="9"/>
+        </w:numPr>
+      </w:pPr>
+      <w:r>
+        <w:t>What do you believe “Slender: The Arrival” is lacking to be successful in today’s modern mobile market?</w:t>
+      </w:r>
+    </w:p>
+    <w:p/>
+    <w:p>
       <w:pPr>
         <w:pStyle w:val="Heading3"/>
       </w:pPr>
-      <w:bookmarkStart w:id="18" w:name="_Toc109866499"/>
-      <w:r>
-        <w:t>Interview</w:t>
+      <w:bookmarkStart w:id="18" w:name="_Toc110339580"/>
+      <w:r>
+        <w:t>Interview Results</w:t>
       </w:r>
       <w:bookmarkEnd w:id="18"/>
     </w:p>
     <w:p>
       <w:r>
-        <w:t>This Interview is to…</w:t>
+        <w:t>The interview</w:t>
+      </w:r>
+      <w:r>
+        <w:t xml:space="preserve"> resulted in finding out different unknown game mechanics as well as difficulties overlooked of playing the game.</w:t>
       </w:r>
     </w:p>
     <w:p/>
     <w:p>
-      <w:pPr>
-        <w:pStyle w:val="Heading3"/>
-      </w:pPr>
-      <w:bookmarkStart w:id="19" w:name="_Toc109866500"/>
-      <w:r>
-        <w:t>Interview Results</w:t>
-      </w:r>
-      <w:bookmarkEnd w:id="19"/>
-    </w:p>
-    <w:p>
-      <w:r>
-        <w:t>The interview…</w:t>
-      </w:r>
+      <w:r>
+        <w:t>Mobile application opening scene comments…</w:t>
+      </w:r>
+    </w:p>
+    <w:p/>
+    <w:p>
+      <w:r>
+        <w:t>Title Menu comments…</w:t>
+      </w:r>
+    </w:p>
+    <w:p/>
+    <w:p>
+      <w:r>
+        <w:t>Game opening scene comments…</w:t>
+      </w:r>
+    </w:p>
+    <w:p/>
+    <w:p>
+      <w:r>
+        <w:t>Character control comments…</w:t>
+      </w:r>
+    </w:p>
+    <w:p/>
+    <w:p>
+      <w:r>
+        <w:t>Objective and Map navigation comments…</w:t>
+      </w:r>
+    </w:p>
+    <w:p/>
+    <w:p>
+      <w:r>
+        <w:t>Doing a survey as well as Interviews helped me in understanding the goals, needs, behaviours and exceptions the user have of the game. () They are…</w:t>
+      </w:r>
+    </w:p>
+    <w:p/>
+    <w:p>
       <w:r>
         <w:br w:type="page"/>
       </w:r>
@@ -4598,27 +5579,27 @@
       <w:pPr>
         <w:pStyle w:val="Heading2"/>
       </w:pPr>
-      <w:bookmarkStart w:id="20" w:name="_Toc109866501"/>
+      <w:bookmarkStart w:id="19" w:name="_Toc110339581"/>
       <w:r>
         <w:lastRenderedPageBreak/>
         <w:t>Analysis</w:t>
       </w:r>
+      <w:bookmarkEnd w:id="19"/>
+    </w:p>
+    <w:p>
+      <w:pPr>
+        <w:pStyle w:val="Heading2"/>
+      </w:pPr>
+    </w:p>
+    <w:p>
+      <w:pPr>
+        <w:pStyle w:val="Heading3"/>
+      </w:pPr>
+      <w:bookmarkStart w:id="20" w:name="_Toc110339582"/>
+      <w:r>
+        <w:t>Personas</w:t>
+      </w:r>
       <w:bookmarkEnd w:id="20"/>
-    </w:p>
-    <w:p>
-      <w:pPr>
-        <w:pStyle w:val="Heading2"/>
-      </w:pPr>
-    </w:p>
-    <w:p>
-      <w:pPr>
-        <w:pStyle w:val="Heading3"/>
-      </w:pPr>
-      <w:bookmarkStart w:id="21" w:name="_Toc109866502"/>
-      <w:r>
-        <w:t>Personas</w:t>
-      </w:r>
-      <w:bookmarkEnd w:id="21"/>
       <w:r>
         <w:t xml:space="preserve"> </w:t>
       </w:r>
@@ -4705,11 +5686,11 @@
       <w:pPr>
         <w:pStyle w:val="Heading1"/>
       </w:pPr>
-      <w:bookmarkStart w:id="22" w:name="_Toc109866503"/>
+      <w:bookmarkStart w:id="21" w:name="_Toc110339583"/>
       <w:r>
         <w:t>Design and Prototype</w:t>
       </w:r>
-      <w:bookmarkEnd w:id="22"/>
+      <w:bookmarkEnd w:id="21"/>
     </w:p>
     <w:p/>
     <w:p/>
@@ -4933,6 +5914,273 @@
     </w:lvl>
   </w:abstractNum>
   <w:abstractNum w:abstractNumId="1" w15:restartNumberingAfterBreak="0">
+    <w:nsid w:val="036560A9"/>
+    <w:multiLevelType w:val="hybridMultilevel"/>
+    <w:tmpl w:val="C0EEF296"/>
+    <w:lvl w:ilvl="0" w:tplc="05305B0E">
+      <w:start w:val="1"/>
+      <w:numFmt w:val="decimal"/>
+      <w:lvlText w:val="%1)"/>
+      <w:lvlJc w:val="left"/>
+      <w:pPr>
+        <w:ind w:left="720" w:hanging="360"/>
+      </w:pPr>
+      <w:rPr>
+        <w:rFonts w:hint="default"/>
+      </w:rPr>
+    </w:lvl>
+    <w:lvl w:ilvl="1" w:tplc="14090019">
+      <w:start w:val="1"/>
+      <w:numFmt w:val="lowerLetter"/>
+      <w:lvlText w:val="%2."/>
+      <w:lvlJc w:val="left"/>
+      <w:pPr>
+        <w:ind w:left="1440" w:hanging="360"/>
+      </w:pPr>
+    </w:lvl>
+    <w:lvl w:ilvl="2" w:tplc="1409001B" w:tentative="1">
+      <w:start w:val="1"/>
+      <w:numFmt w:val="lowerRoman"/>
+      <w:lvlText w:val="%3."/>
+      <w:lvlJc w:val="right"/>
+      <w:pPr>
+        <w:ind w:left="2160" w:hanging="180"/>
+      </w:pPr>
+    </w:lvl>
+    <w:lvl w:ilvl="3" w:tplc="1409000F" w:tentative="1">
+      <w:start w:val="1"/>
+      <w:numFmt w:val="decimal"/>
+      <w:lvlText w:val="%4."/>
+      <w:lvlJc w:val="left"/>
+      <w:pPr>
+        <w:ind w:left="2880" w:hanging="360"/>
+      </w:pPr>
+    </w:lvl>
+    <w:lvl w:ilvl="4" w:tplc="14090019" w:tentative="1">
+      <w:start w:val="1"/>
+      <w:numFmt w:val="lowerLetter"/>
+      <w:lvlText w:val="%5."/>
+      <w:lvlJc w:val="left"/>
+      <w:pPr>
+        <w:ind w:left="3600" w:hanging="360"/>
+      </w:pPr>
+    </w:lvl>
+    <w:lvl w:ilvl="5" w:tplc="1409001B" w:tentative="1">
+      <w:start w:val="1"/>
+      <w:numFmt w:val="lowerRoman"/>
+      <w:lvlText w:val="%6."/>
+      <w:lvlJc w:val="right"/>
+      <w:pPr>
+        <w:ind w:left="4320" w:hanging="180"/>
+      </w:pPr>
+    </w:lvl>
+    <w:lvl w:ilvl="6" w:tplc="1409000F" w:tentative="1">
+      <w:start w:val="1"/>
+      <w:numFmt w:val="decimal"/>
+      <w:lvlText w:val="%7."/>
+      <w:lvlJc w:val="left"/>
+      <w:pPr>
+        <w:ind w:left="5040" w:hanging="360"/>
+      </w:pPr>
+    </w:lvl>
+    <w:lvl w:ilvl="7" w:tplc="14090019" w:tentative="1">
+      <w:start w:val="1"/>
+      <w:numFmt w:val="lowerLetter"/>
+      <w:lvlText w:val="%8."/>
+      <w:lvlJc w:val="left"/>
+      <w:pPr>
+        <w:ind w:left="5760" w:hanging="360"/>
+      </w:pPr>
+    </w:lvl>
+    <w:lvl w:ilvl="8" w:tplc="1409001B" w:tentative="1">
+      <w:start w:val="1"/>
+      <w:numFmt w:val="lowerRoman"/>
+      <w:lvlText w:val="%9."/>
+      <w:lvlJc w:val="right"/>
+      <w:pPr>
+        <w:ind w:left="6480" w:hanging="180"/>
+      </w:pPr>
+    </w:lvl>
+  </w:abstractNum>
+  <w:abstractNum w:abstractNumId="2" w15:restartNumberingAfterBreak="0">
+    <w:nsid w:val="0DE129CA"/>
+    <w:multiLevelType w:val="hybridMultilevel"/>
+    <w:tmpl w:val="22B03DC0"/>
+    <w:lvl w:ilvl="0" w:tplc="8BB648AA">
+      <w:start w:val="1"/>
+      <w:numFmt w:val="decimal"/>
+      <w:lvlText w:val="%1."/>
+      <w:lvlJc w:val="left"/>
+      <w:pPr>
+        <w:ind w:left="720" w:hanging="360"/>
+      </w:pPr>
+      <w:rPr>
+        <w:rFonts w:hint="default"/>
+      </w:rPr>
+    </w:lvl>
+    <w:lvl w:ilvl="1" w:tplc="14090019" w:tentative="1">
+      <w:start w:val="1"/>
+      <w:numFmt w:val="lowerLetter"/>
+      <w:lvlText w:val="%2."/>
+      <w:lvlJc w:val="left"/>
+      <w:pPr>
+        <w:ind w:left="1440" w:hanging="360"/>
+      </w:pPr>
+    </w:lvl>
+    <w:lvl w:ilvl="2" w:tplc="1409001B" w:tentative="1">
+      <w:start w:val="1"/>
+      <w:numFmt w:val="lowerRoman"/>
+      <w:lvlText w:val="%3."/>
+      <w:lvlJc w:val="right"/>
+      <w:pPr>
+        <w:ind w:left="2160" w:hanging="180"/>
+      </w:pPr>
+    </w:lvl>
+    <w:lvl w:ilvl="3" w:tplc="1409000F" w:tentative="1">
+      <w:start w:val="1"/>
+      <w:numFmt w:val="decimal"/>
+      <w:lvlText w:val="%4."/>
+      <w:lvlJc w:val="left"/>
+      <w:pPr>
+        <w:ind w:left="2880" w:hanging="360"/>
+      </w:pPr>
+    </w:lvl>
+    <w:lvl w:ilvl="4" w:tplc="14090019" w:tentative="1">
+      <w:start w:val="1"/>
+      <w:numFmt w:val="lowerLetter"/>
+      <w:lvlText w:val="%5."/>
+      <w:lvlJc w:val="left"/>
+      <w:pPr>
+        <w:ind w:left="3600" w:hanging="360"/>
+      </w:pPr>
+    </w:lvl>
+    <w:lvl w:ilvl="5" w:tplc="1409001B" w:tentative="1">
+      <w:start w:val="1"/>
+      <w:numFmt w:val="lowerRoman"/>
+      <w:lvlText w:val="%6."/>
+      <w:lvlJc w:val="right"/>
+      <w:pPr>
+        <w:ind w:left="4320" w:hanging="180"/>
+      </w:pPr>
+    </w:lvl>
+    <w:lvl w:ilvl="6" w:tplc="1409000F" w:tentative="1">
+      <w:start w:val="1"/>
+      <w:numFmt w:val="decimal"/>
+      <w:lvlText w:val="%7."/>
+      <w:lvlJc w:val="left"/>
+      <w:pPr>
+        <w:ind w:left="5040" w:hanging="360"/>
+      </w:pPr>
+    </w:lvl>
+    <w:lvl w:ilvl="7" w:tplc="14090019" w:tentative="1">
+      <w:start w:val="1"/>
+      <w:numFmt w:val="lowerLetter"/>
+      <w:lvlText w:val="%8."/>
+      <w:lvlJc w:val="left"/>
+      <w:pPr>
+        <w:ind w:left="5760" w:hanging="360"/>
+      </w:pPr>
+    </w:lvl>
+    <w:lvl w:ilvl="8" w:tplc="1409001B" w:tentative="1">
+      <w:start w:val="1"/>
+      <w:numFmt w:val="lowerRoman"/>
+      <w:lvlText w:val="%9."/>
+      <w:lvlJc w:val="right"/>
+      <w:pPr>
+        <w:ind w:left="6480" w:hanging="180"/>
+      </w:pPr>
+    </w:lvl>
+  </w:abstractNum>
+  <w:abstractNum w:abstractNumId="3" w15:restartNumberingAfterBreak="0">
+    <w:nsid w:val="2EDB5274"/>
+    <w:multiLevelType w:val="hybridMultilevel"/>
+    <w:tmpl w:val="46520EF8"/>
+    <w:lvl w:ilvl="0" w:tplc="770CAA22">
+      <w:start w:val="1"/>
+      <w:numFmt w:val="lowerLetter"/>
+      <w:lvlText w:val="%1)"/>
+      <w:lvlJc w:val="left"/>
+      <w:pPr>
+        <w:ind w:left="720" w:hanging="360"/>
+      </w:pPr>
+      <w:rPr>
+        <w:rFonts w:hint="default"/>
+      </w:rPr>
+    </w:lvl>
+    <w:lvl w:ilvl="1" w:tplc="14090019" w:tentative="1">
+      <w:start w:val="1"/>
+      <w:numFmt w:val="lowerLetter"/>
+      <w:lvlText w:val="%2."/>
+      <w:lvlJc w:val="left"/>
+      <w:pPr>
+        <w:ind w:left="1440" w:hanging="360"/>
+      </w:pPr>
+    </w:lvl>
+    <w:lvl w:ilvl="2" w:tplc="1409001B" w:tentative="1">
+      <w:start w:val="1"/>
+      <w:numFmt w:val="lowerRoman"/>
+      <w:lvlText w:val="%3."/>
+      <w:lvlJc w:val="right"/>
+      <w:pPr>
+        <w:ind w:left="2160" w:hanging="180"/>
+      </w:pPr>
+    </w:lvl>
+    <w:lvl w:ilvl="3" w:tplc="1409000F" w:tentative="1">
+      <w:start w:val="1"/>
+      <w:numFmt w:val="decimal"/>
+      <w:lvlText w:val="%4."/>
+      <w:lvlJc w:val="left"/>
+      <w:pPr>
+        <w:ind w:left="2880" w:hanging="360"/>
+      </w:pPr>
+    </w:lvl>
+    <w:lvl w:ilvl="4" w:tplc="14090019" w:tentative="1">
+      <w:start w:val="1"/>
+      <w:numFmt w:val="lowerLetter"/>
+      <w:lvlText w:val="%5."/>
+      <w:lvlJc w:val="left"/>
+      <w:pPr>
+        <w:ind w:left="3600" w:hanging="360"/>
+      </w:pPr>
+    </w:lvl>
+    <w:lvl w:ilvl="5" w:tplc="1409001B" w:tentative="1">
+      <w:start w:val="1"/>
+      <w:numFmt w:val="lowerRoman"/>
+      <w:lvlText w:val="%6."/>
+      <w:lvlJc w:val="right"/>
+      <w:pPr>
+        <w:ind w:left="4320" w:hanging="180"/>
+      </w:pPr>
+    </w:lvl>
+    <w:lvl w:ilvl="6" w:tplc="1409000F" w:tentative="1">
+      <w:start w:val="1"/>
+      <w:numFmt w:val="decimal"/>
+      <w:lvlText w:val="%7."/>
+      <w:lvlJc w:val="left"/>
+      <w:pPr>
+        <w:ind w:left="5040" w:hanging="360"/>
+      </w:pPr>
+    </w:lvl>
+    <w:lvl w:ilvl="7" w:tplc="14090019" w:tentative="1">
+      <w:start w:val="1"/>
+      <w:numFmt w:val="lowerLetter"/>
+      <w:lvlText w:val="%8."/>
+      <w:lvlJc w:val="left"/>
+      <w:pPr>
+        <w:ind w:left="5760" w:hanging="360"/>
+      </w:pPr>
+    </w:lvl>
+    <w:lvl w:ilvl="8" w:tplc="1409001B" w:tentative="1">
+      <w:start w:val="1"/>
+      <w:numFmt w:val="lowerRoman"/>
+      <w:lvlText w:val="%9."/>
+      <w:lvlJc w:val="right"/>
+      <w:pPr>
+        <w:ind w:left="6480" w:hanging="180"/>
+      </w:pPr>
+    </w:lvl>
+  </w:abstractNum>
+  <w:abstractNum w:abstractNumId="4" w15:restartNumberingAfterBreak="0">
     <w:nsid w:val="34555B75"/>
     <w:multiLevelType w:val="hybridMultilevel"/>
     <w:tmpl w:val="258CB754"/>
@@ -5044,7 +6292,7 @@
       </w:rPr>
     </w:lvl>
   </w:abstractNum>
-  <w:abstractNum w:abstractNumId="2" w15:restartNumberingAfterBreak="0">
+  <w:abstractNum w:abstractNumId="5" w15:restartNumberingAfterBreak="0">
     <w:nsid w:val="3EA87D7A"/>
     <w:multiLevelType w:val="hybridMultilevel"/>
     <w:tmpl w:val="27C65416"/>
@@ -5157,7 +6405,7 @@
       </w:rPr>
     </w:lvl>
   </w:abstractNum>
-  <w:abstractNum w:abstractNumId="3" w15:restartNumberingAfterBreak="0">
+  <w:abstractNum w:abstractNumId="6" w15:restartNumberingAfterBreak="0">
     <w:nsid w:val="46D92B1E"/>
     <w:multiLevelType w:val="hybridMultilevel"/>
     <w:tmpl w:val="368E5DA4"/>
@@ -5246,7 +6494,7 @@
       </w:pPr>
     </w:lvl>
   </w:abstractNum>
-  <w:abstractNum w:abstractNumId="4" w15:restartNumberingAfterBreak="0">
+  <w:abstractNum w:abstractNumId="7" w15:restartNumberingAfterBreak="0">
     <w:nsid w:val="4D0D3888"/>
     <w:multiLevelType w:val="hybridMultilevel"/>
     <w:tmpl w:val="163E9C8A"/>
@@ -5358,7 +6606,7 @@
       </w:rPr>
     </w:lvl>
   </w:abstractNum>
-  <w:abstractNum w:abstractNumId="5" w15:restartNumberingAfterBreak="0">
+  <w:abstractNum w:abstractNumId="8" w15:restartNumberingAfterBreak="0">
     <w:nsid w:val="5E3E2CFD"/>
     <w:multiLevelType w:val="hybridMultilevel"/>
     <w:tmpl w:val="C610CC3C"/>
@@ -5447,23 +6695,216 @@
       </w:pPr>
     </w:lvl>
   </w:abstractNum>
+  <w:abstractNum w:abstractNumId="9" w15:restartNumberingAfterBreak="0">
+    <w:nsid w:val="757847FB"/>
+    <w:multiLevelType w:val="hybridMultilevel"/>
+    <w:tmpl w:val="DD769F7A"/>
+    <w:lvl w:ilvl="0" w:tplc="BBA67B5C">
+      <w:start w:val="1"/>
+      <w:numFmt w:val="lowerLetter"/>
+      <w:lvlText w:val="%1)"/>
+      <w:lvlJc w:val="left"/>
+      <w:pPr>
+        <w:ind w:left="720" w:hanging="360"/>
+      </w:pPr>
+      <w:rPr>
+        <w:rFonts w:hint="default"/>
+      </w:rPr>
+    </w:lvl>
+    <w:lvl w:ilvl="1" w:tplc="14090019" w:tentative="1">
+      <w:start w:val="1"/>
+      <w:numFmt w:val="lowerLetter"/>
+      <w:lvlText w:val="%2."/>
+      <w:lvlJc w:val="left"/>
+      <w:pPr>
+        <w:ind w:left="1440" w:hanging="360"/>
+      </w:pPr>
+    </w:lvl>
+    <w:lvl w:ilvl="2" w:tplc="1409001B" w:tentative="1">
+      <w:start w:val="1"/>
+      <w:numFmt w:val="lowerRoman"/>
+      <w:lvlText w:val="%3."/>
+      <w:lvlJc w:val="right"/>
+      <w:pPr>
+        <w:ind w:left="2160" w:hanging="180"/>
+      </w:pPr>
+    </w:lvl>
+    <w:lvl w:ilvl="3" w:tplc="1409000F" w:tentative="1">
+      <w:start w:val="1"/>
+      <w:numFmt w:val="decimal"/>
+      <w:lvlText w:val="%4."/>
+      <w:lvlJc w:val="left"/>
+      <w:pPr>
+        <w:ind w:left="2880" w:hanging="360"/>
+      </w:pPr>
+    </w:lvl>
+    <w:lvl w:ilvl="4" w:tplc="14090019" w:tentative="1">
+      <w:start w:val="1"/>
+      <w:numFmt w:val="lowerLetter"/>
+      <w:lvlText w:val="%5."/>
+      <w:lvlJc w:val="left"/>
+      <w:pPr>
+        <w:ind w:left="3600" w:hanging="360"/>
+      </w:pPr>
+    </w:lvl>
+    <w:lvl w:ilvl="5" w:tplc="1409001B" w:tentative="1">
+      <w:start w:val="1"/>
+      <w:numFmt w:val="lowerRoman"/>
+      <w:lvlText w:val="%6."/>
+      <w:lvlJc w:val="right"/>
+      <w:pPr>
+        <w:ind w:left="4320" w:hanging="180"/>
+      </w:pPr>
+    </w:lvl>
+    <w:lvl w:ilvl="6" w:tplc="1409000F" w:tentative="1">
+      <w:start w:val="1"/>
+      <w:numFmt w:val="decimal"/>
+      <w:lvlText w:val="%7."/>
+      <w:lvlJc w:val="left"/>
+      <w:pPr>
+        <w:ind w:left="5040" w:hanging="360"/>
+      </w:pPr>
+    </w:lvl>
+    <w:lvl w:ilvl="7" w:tplc="14090019" w:tentative="1">
+      <w:start w:val="1"/>
+      <w:numFmt w:val="lowerLetter"/>
+      <w:lvlText w:val="%8."/>
+      <w:lvlJc w:val="left"/>
+      <w:pPr>
+        <w:ind w:left="5760" w:hanging="360"/>
+      </w:pPr>
+    </w:lvl>
+    <w:lvl w:ilvl="8" w:tplc="1409001B" w:tentative="1">
+      <w:start w:val="1"/>
+      <w:numFmt w:val="lowerRoman"/>
+      <w:lvlText w:val="%9."/>
+      <w:lvlJc w:val="right"/>
+      <w:pPr>
+        <w:ind w:left="6480" w:hanging="180"/>
+      </w:pPr>
+    </w:lvl>
+  </w:abstractNum>
+  <w:abstractNum w:abstractNumId="10" w15:restartNumberingAfterBreak="0">
+    <w:nsid w:val="7D0323B7"/>
+    <w:multiLevelType w:val="hybridMultilevel"/>
+    <w:tmpl w:val="D018CB76"/>
+    <w:lvl w:ilvl="0" w:tplc="E7EAB55A">
+      <w:start w:val="1"/>
+      <w:numFmt w:val="lowerLetter"/>
+      <w:lvlText w:val="%1)"/>
+      <w:lvlJc w:val="left"/>
+      <w:pPr>
+        <w:ind w:left="720" w:hanging="360"/>
+      </w:pPr>
+      <w:rPr>
+        <w:rFonts w:hint="default"/>
+      </w:rPr>
+    </w:lvl>
+    <w:lvl w:ilvl="1" w:tplc="14090019" w:tentative="1">
+      <w:start w:val="1"/>
+      <w:numFmt w:val="lowerLetter"/>
+      <w:lvlText w:val="%2."/>
+      <w:lvlJc w:val="left"/>
+      <w:pPr>
+        <w:ind w:left="1440" w:hanging="360"/>
+      </w:pPr>
+    </w:lvl>
+    <w:lvl w:ilvl="2" w:tplc="1409001B" w:tentative="1">
+      <w:start w:val="1"/>
+      <w:numFmt w:val="lowerRoman"/>
+      <w:lvlText w:val="%3."/>
+      <w:lvlJc w:val="right"/>
+      <w:pPr>
+        <w:ind w:left="2160" w:hanging="180"/>
+      </w:pPr>
+    </w:lvl>
+    <w:lvl w:ilvl="3" w:tplc="1409000F" w:tentative="1">
+      <w:start w:val="1"/>
+      <w:numFmt w:val="decimal"/>
+      <w:lvlText w:val="%4."/>
+      <w:lvlJc w:val="left"/>
+      <w:pPr>
+        <w:ind w:left="2880" w:hanging="360"/>
+      </w:pPr>
+    </w:lvl>
+    <w:lvl w:ilvl="4" w:tplc="14090019" w:tentative="1">
+      <w:start w:val="1"/>
+      <w:numFmt w:val="lowerLetter"/>
+      <w:lvlText w:val="%5."/>
+      <w:lvlJc w:val="left"/>
+      <w:pPr>
+        <w:ind w:left="3600" w:hanging="360"/>
+      </w:pPr>
+    </w:lvl>
+    <w:lvl w:ilvl="5" w:tplc="1409001B" w:tentative="1">
+      <w:start w:val="1"/>
+      <w:numFmt w:val="lowerRoman"/>
+      <w:lvlText w:val="%6."/>
+      <w:lvlJc w:val="right"/>
+      <w:pPr>
+        <w:ind w:left="4320" w:hanging="180"/>
+      </w:pPr>
+    </w:lvl>
+    <w:lvl w:ilvl="6" w:tplc="1409000F" w:tentative="1">
+      <w:start w:val="1"/>
+      <w:numFmt w:val="decimal"/>
+      <w:lvlText w:val="%7."/>
+      <w:lvlJc w:val="left"/>
+      <w:pPr>
+        <w:ind w:left="5040" w:hanging="360"/>
+      </w:pPr>
+    </w:lvl>
+    <w:lvl w:ilvl="7" w:tplc="14090019" w:tentative="1">
+      <w:start w:val="1"/>
+      <w:numFmt w:val="lowerLetter"/>
+      <w:lvlText w:val="%8."/>
+      <w:lvlJc w:val="left"/>
+      <w:pPr>
+        <w:ind w:left="5760" w:hanging="360"/>
+      </w:pPr>
+    </w:lvl>
+    <w:lvl w:ilvl="8" w:tplc="1409001B" w:tentative="1">
+      <w:start w:val="1"/>
+      <w:numFmt w:val="lowerRoman"/>
+      <w:lvlText w:val="%9."/>
+      <w:lvlJc w:val="right"/>
+      <w:pPr>
+        <w:ind w:left="6480" w:hanging="180"/>
+      </w:pPr>
+    </w:lvl>
+  </w:abstractNum>
   <w:num w:numId="1" w16cid:durableId="1398165158">
-    <w:abstractNumId w:val="1"/>
+    <w:abstractNumId w:val="4"/>
   </w:num>
   <w:num w:numId="2" w16cid:durableId="1914272747">
-    <w:abstractNumId w:val="2"/>
+    <w:abstractNumId w:val="5"/>
   </w:num>
   <w:num w:numId="3" w16cid:durableId="2076705610">
-    <w:abstractNumId w:val="4"/>
+    <w:abstractNumId w:val="7"/>
   </w:num>
   <w:num w:numId="4" w16cid:durableId="1392773936">
     <w:abstractNumId w:val="0"/>
   </w:num>
   <w:num w:numId="5" w16cid:durableId="973608501">
+    <w:abstractNumId w:val="6"/>
+  </w:num>
+  <w:num w:numId="6" w16cid:durableId="1996521011">
+    <w:abstractNumId w:val="8"/>
+  </w:num>
+  <w:num w:numId="7" w16cid:durableId="2004772635">
     <w:abstractNumId w:val="3"/>
   </w:num>
-  <w:num w:numId="6" w16cid:durableId="1996521011">
-    <w:abstractNumId w:val="5"/>
+  <w:num w:numId="8" w16cid:durableId="1340040073">
+    <w:abstractNumId w:val="2"/>
+  </w:num>
+  <w:num w:numId="9" w16cid:durableId="738476216">
+    <w:abstractNumId w:val="1"/>
+  </w:num>
+  <w:num w:numId="10" w16cid:durableId="198974985">
+    <w:abstractNumId w:val="10"/>
+  </w:num>
+  <w:num w:numId="11" w16cid:durableId="238908612">
+    <w:abstractNumId w:val="9"/>
   </w:num>
 </w:numbering>
 </file>

</xml_diff>